<commit_message>
first eggleton feedback adjustments
These changes are just to the log stuff.
Changes to the report and the resources evaluation will be next
</commit_message>
<xml_diff>
--- a/Prod_Log_LJ_EOP.docx
+++ b/Prod_Log_LJ_EOP.docx
@@ -364,7 +364,7 @@
                 <wp:positionV relativeFrom="paragraph">
                   <wp:posOffset>313690</wp:posOffset>
                 </wp:positionV>
-                <wp:extent cx="2875280" cy="664210"/>
+                <wp:extent cx="2875915" cy="664845"/>
                 <wp:effectExtent l="0" t="0" r="5715" b="6350"/>
                 <wp:wrapNone/>
                 <wp:docPr id="2" name="Text Box 2"/>
@@ -375,7 +375,7 @@
                       <wps:spPr>
                         <a:xfrm>
                           <a:off x="0" y="0"/>
-                          <a:ext cx="2874600" cy="663480"/>
+                          <a:ext cx="2875320" cy="664200"/>
                         </a:xfrm>
                         <a:prstGeom prst="rect">
                           <a:avLst/>
@@ -432,7 +432,7 @@
           </mc:Choice>
           <mc:Fallback>
             <w:pict>
-              <v:rect id="shape_0" ID="Text Box 2" path="m0,0l-2147483645,0l-2147483645,-2147483646l0,-2147483646xe" fillcolor="red" stroked="f" o:allowincell="f" style="position:absolute;margin-left:-17.2pt;margin-top:24.7pt;width:226.3pt;height:52.2pt;mso-wrap-style:square;v-text-anchor:top" wp14:anchorId="244C6AAB">
+              <v:rect id="shape_0" ID="Text Box 2" path="m0,0l-2147483645,0l-2147483645,-2147483646l0,-2147483646xe" fillcolor="red" stroked="f" o:allowincell="f" style="position:absolute;margin-left:-17.2pt;margin-top:24.7pt;width:226.35pt;height:52.25pt;mso-wrap-style:square;v-text-anchor:top" wp14:anchorId="244C6AAB">
                 <v:fill o:detectmouseclick="t" type="solid" color2="aqua"/>
                 <v:stroke color="#3465a4" weight="6480" joinstyle="round" endcap="flat"/>
                 <v:textbox>
@@ -535,7 +535,7 @@
                 <wp:positionV relativeFrom="paragraph">
                   <wp:posOffset>186690</wp:posOffset>
                 </wp:positionV>
-                <wp:extent cx="2206625" cy="678180"/>
+                <wp:extent cx="2207260" cy="678815"/>
                 <wp:effectExtent l="0" t="0" r="7620" b="0"/>
                 <wp:wrapNone/>
                 <wp:docPr id="4" name="Text Box 3"/>
@@ -546,7 +546,7 @@
                       <wps:spPr>
                         <a:xfrm>
                           <a:off x="0" y="0"/>
-                          <a:ext cx="2206080" cy="677520"/>
+                          <a:ext cx="2206800" cy="678240"/>
                         </a:xfrm>
                         <a:prstGeom prst="rect">
                           <a:avLst/>
@@ -603,7 +603,7 @@
           </mc:Choice>
           <mc:Fallback>
             <w:pict>
-              <v:rect id="shape_0" ID="Text Box 3" path="m0,0l-2147483645,0l-2147483645,-2147483646l0,-2147483646xe" fillcolor="red" stroked="f" o:allowincell="f" style="position:absolute;margin-left:-17.6pt;margin-top:14.7pt;width:173.65pt;height:53.3pt;mso-wrap-style:square;v-text-anchor:top" wp14:anchorId="2BB0FD14">
+              <v:rect id="shape_0" ID="Text Box 3" path="m0,0l-2147483645,0l-2147483645,-2147483646l0,-2147483646xe" fillcolor="red" stroked="f" o:allowincell="f" style="position:absolute;margin-left:-17.6pt;margin-top:14.7pt;width:173.7pt;height:53.35pt;mso-wrap-style:square;v-text-anchor:top" wp14:anchorId="2BB0FD14">
                 <v:fill o:detectmouseclick="t" type="solid" color2="aqua"/>
                 <v:stroke color="#3465a4" weight="6480" joinstyle="round" endcap="flat"/>
                 <v:textbox>
@@ -671,7 +671,7 @@
                 <wp:positionV relativeFrom="paragraph">
                   <wp:posOffset>-19050</wp:posOffset>
                 </wp:positionV>
-                <wp:extent cx="5918835" cy="403860"/>
+                <wp:extent cx="5919470" cy="404495"/>
                 <wp:effectExtent l="0" t="0" r="0" b="0"/>
                 <wp:wrapNone/>
                 <wp:docPr id="7" name="Text Box 4"/>
@@ -682,7 +682,7 @@
                       <wps:spPr>
                         <a:xfrm>
                           <a:off x="0" y="0"/>
-                          <a:ext cx="5918040" cy="403200"/>
+                          <a:ext cx="5918760" cy="403920"/>
                         </a:xfrm>
                         <a:prstGeom prst="rect">
                           <a:avLst/>
@@ -739,7 +739,7 @@
           </mc:Choice>
           <mc:Fallback>
             <w:pict>
-              <v:rect id="shape_0" ID="Text Box 4" path="m0,0l-2147483645,0l-2147483645,-2147483646l0,-2147483646xe" fillcolor="red" stroked="f" o:allowincell="f" style="position:absolute;margin-left:0pt;margin-top:-1.5pt;width:465.95pt;height:31.7pt;mso-wrap-style:square;v-text-anchor:top;mso-position-horizontal:left;mso-position-horizontal-relative:margin" wp14:anchorId="047526BF">
+              <v:rect id="shape_0" ID="Text Box 4" path="m0,0l-2147483645,0l-2147483645,-2147483646l0,-2147483646xe" fillcolor="red" stroked="f" o:allowincell="f" style="position:absolute;margin-left:0pt;margin-top:-1.5pt;width:466pt;height:31.75pt;mso-wrap-style:square;v-text-anchor:top;mso-position-horizontal:left;mso-position-horizontal-relative:margin" wp14:anchorId="047526BF">
                 <v:fill o:detectmouseclick="t" type="solid" color2="aqua"/>
                 <v:stroke color="#3465a4" weight="6480" joinstyle="round" endcap="flat"/>
                 <v:textbox>
@@ -877,7 +877,7 @@
           <w:sdt>
             <w:sdtPr>
               <w:text/>
-              <w:id w:val="345557624"/>
+              <w:id w:val="761932709"/>
               <w:dataBinding w:prefixMappings="xmlns:ns0='http://purl.org/dc/elements/1.1/' xmlns:ns1='http://schemas.openxmlformats.org/package/2006/metadata/core-properties' " w:xpath="/ns1:coreProperties[1]/ns0:creator[1]" w:storeItemID="{6C3C8BC8-F283-45AE-878A-BAB7291924A1}"/>
               <w:alias w:val="Author"/>
             </w:sdtPr>
@@ -974,7 +974,7 @@
           <w:sdt>
             <w:sdtPr>
               <w:text/>
-              <w:id w:val="1315632353"/>
+              <w:id w:val="1227941001"/>
               <w:dataBinding w:prefixMappings="xmlns:ns0='http://schemas.microsoft.com/office/2006/coverPageProps' " w:xpath="/ns0:CoverPageProperties[1]/ns0:Abstract[1]" w:storeItemID="{55AF091B-3C7A-41E3-B477-F2FDAA23CFDA}"/>
               <w:alias w:val="Abstract"/>
             </w:sdtPr>
@@ -1313,7 +1313,7 @@
                 <wp:positionV relativeFrom="paragraph">
                   <wp:posOffset>151130</wp:posOffset>
                 </wp:positionV>
-                <wp:extent cx="251460" cy="289560"/>
+                <wp:extent cx="252095" cy="290195"/>
                 <wp:effectExtent l="0" t="0" r="19050" b="19050"/>
                 <wp:wrapNone/>
                 <wp:docPr id="9" name="Rectangle 11"/>
@@ -1324,7 +1324,7 @@
                       <wps:spPr>
                         <a:xfrm>
                           <a:off x="0" y="0"/>
-                          <a:ext cx="250920" cy="289080"/>
+                          <a:ext cx="251640" cy="289440"/>
                         </a:xfrm>
                         <a:prstGeom prst="rect">
                           <a:avLst/>
@@ -1364,7 +1364,7 @@
           </mc:Choice>
           <mc:Fallback>
             <w:pict>
-              <v:rect id="shape_0" ID="Rectangle 11" path="m0,0l-2147483645,0l-2147483645,-2147483646l0,-2147483646xe" fillcolor="#b4c7e7" stroked="t" o:allowincell="f" style="position:absolute;margin-left:132.75pt;margin-top:11.9pt;width:19.7pt;height:22.7pt;mso-wrap-style:none;v-text-anchor:middle" wp14:anchorId="70772633">
+              <v:rect id="shape_0" ID="Rectangle 11" path="m0,0l-2147483645,0l-2147483645,-2147483646l0,-2147483646xe" fillcolor="#b4c7e7" stroked="t" o:allowincell="f" style="position:absolute;margin-left:132.75pt;margin-top:11.9pt;width:19.75pt;height:22.75pt;mso-wrap-style:none;v-text-anchor:middle" wp14:anchorId="70772633">
                 <v:fill o:detectmouseclick="t" type="solid" color2="#4b3818"/>
                 <v:stroke color="#325490" weight="12600" joinstyle="miter" endcap="flat"/>
                 <w10:wrap type="none"/>
@@ -1397,7 +1397,7 @@
                 <wp:positionV relativeFrom="paragraph">
                   <wp:posOffset>19050</wp:posOffset>
                 </wp:positionV>
-                <wp:extent cx="251460" cy="289560"/>
+                <wp:extent cx="252095" cy="290195"/>
                 <wp:effectExtent l="0" t="0" r="19050" b="19050"/>
                 <wp:wrapNone/>
                 <wp:docPr id="10" name="Rectangle 12"/>
@@ -1408,7 +1408,7 @@
                       <wps:spPr>
                         <a:xfrm>
                           <a:off x="0" y="0"/>
-                          <a:ext cx="250920" cy="289080"/>
+                          <a:ext cx="251640" cy="289440"/>
                         </a:xfrm>
                         <a:prstGeom prst="rect">
                           <a:avLst/>
@@ -1448,7 +1448,7 @@
           </mc:Choice>
           <mc:Fallback>
             <w:pict>
-              <v:rect id="shape_0" ID="Rectangle 12" path="m0,0l-2147483645,0l-2147483645,-2147483646l0,-2147483646xe" fillcolor="#b4c7e7" stroked="t" o:allowincell="f" style="position:absolute;margin-left:203.25pt;margin-top:1.5pt;width:19.7pt;height:22.7pt;mso-wrap-style:none;v-text-anchor:middle" wp14:anchorId="1D87A51E">
+              <v:rect id="shape_0" ID="Rectangle 12" path="m0,0l-2147483645,0l-2147483645,-2147483646l0,-2147483646xe" fillcolor="#b4c7e7" stroked="t" o:allowincell="f" style="position:absolute;margin-left:203.25pt;margin-top:1.5pt;width:19.75pt;height:22.75pt;mso-wrap-style:none;v-text-anchor:middle" wp14:anchorId="1D87A51E">
                 <v:fill o:detectmouseclick="t" type="solid" color2="#4b3818"/>
                 <v:stroke color="#325490" weight="12600" joinstyle="miter" endcap="flat"/>
                 <w10:wrap type="none"/>
@@ -1992,7 +1992,7 @@
                 <wp:positionV relativeFrom="paragraph">
                   <wp:posOffset>-123190</wp:posOffset>
                 </wp:positionV>
-                <wp:extent cx="3156585" cy="403860"/>
+                <wp:extent cx="3157220" cy="404495"/>
                 <wp:effectExtent l="0" t="0" r="9525" b="0"/>
                 <wp:wrapNone/>
                 <wp:docPr id="12" name="Text Box 13"/>
@@ -2003,7 +2003,7 @@
                       <wps:spPr>
                         <a:xfrm>
                           <a:off x="0" y="0"/>
-                          <a:ext cx="3156120" cy="403200"/>
+                          <a:ext cx="3156480" cy="403920"/>
                         </a:xfrm>
                         <a:prstGeom prst="rect">
                           <a:avLst/>
@@ -2060,7 +2060,7 @@
           </mc:Choice>
           <mc:Fallback>
             <w:pict>
-              <v:rect id="shape_0" ID="Text Box 13" path="m0,0l-2147483645,0l-2147483645,-2147483646l0,-2147483646xe" fillcolor="red" stroked="f" o:allowincell="f" style="position:absolute;margin-left:0pt;margin-top:-9.7pt;width:248.45pt;height:31.7pt;mso-wrap-style:square;v-text-anchor:top;mso-position-horizontal:left;mso-position-horizontal-relative:margin" wp14:anchorId="70902395">
+              <v:rect id="shape_0" ID="Text Box 13" path="m0,0l-2147483645,0l-2147483645,-2147483646l0,-2147483646xe" fillcolor="red" stroked="f" o:allowincell="f" style="position:absolute;margin-left:0pt;margin-top:-9.7pt;width:248.5pt;height:31.75pt;mso-wrap-style:square;v-text-anchor:top;mso-position-horizontal:left;mso-position-horizontal-relative:margin" wp14:anchorId="70902395">
                 <v:fill o:detectmouseclick="t" type="solid" color2="aqua"/>
                 <v:stroke color="#3465a4" weight="6480" joinstyle="round" endcap="flat"/>
                 <v:textbox>
@@ -3071,7 +3071,7 @@
                 <wp:positionV relativeFrom="paragraph">
                   <wp:posOffset>-12700</wp:posOffset>
                 </wp:positionV>
-                <wp:extent cx="3156585" cy="403860"/>
+                <wp:extent cx="3157220" cy="404495"/>
                 <wp:effectExtent l="0" t="0" r="9525" b="0"/>
                 <wp:wrapNone/>
                 <wp:docPr id="15" name="Text Box 14"/>
@@ -3082,7 +3082,7 @@
                       <wps:spPr>
                         <a:xfrm>
                           <a:off x="0" y="0"/>
-                          <a:ext cx="3156120" cy="403200"/>
+                          <a:ext cx="3156480" cy="403920"/>
                         </a:xfrm>
                         <a:prstGeom prst="rect">
                           <a:avLst/>
@@ -3139,7 +3139,7 @@
           </mc:Choice>
           <mc:Fallback>
             <w:pict>
-              <v:rect id="shape_0" ID="Text Box 14" path="m0,0l-2147483645,0l-2147483645,-2147483646l0,-2147483646xe" fillcolor="red" stroked="f" o:allowincell="f" style="position:absolute;margin-left:-2.5pt;margin-top:-1pt;width:248.45pt;height:31.7pt;mso-wrap-style:square;v-text-anchor:top;mso-position-horizontal-relative:margin" wp14:anchorId="1C3E9B14">
+              <v:rect id="shape_0" ID="Text Box 14" path="m0,0l-2147483645,0l-2147483645,-2147483646l0,-2147483646xe" fillcolor="red" stroked="f" o:allowincell="f" style="position:absolute;margin-left:-2.5pt;margin-top:-1pt;width:248.5pt;height:31.75pt;mso-wrap-style:square;v-text-anchor:top;mso-position-horizontal-relative:margin" wp14:anchorId="1C3E9B14">
                 <v:fill o:detectmouseclick="t" type="solid" color2="aqua"/>
                 <v:stroke color="#3465a4" weight="6480" joinstyle="round" endcap="flat"/>
                 <v:textbox>
@@ -4893,7 +4893,7 @@
                 <wp:positionV relativeFrom="paragraph">
                   <wp:posOffset>-1270</wp:posOffset>
                 </wp:positionV>
-                <wp:extent cx="2023110" cy="403860"/>
+                <wp:extent cx="2023745" cy="404495"/>
                 <wp:effectExtent l="0" t="0" r="0" b="0"/>
                 <wp:wrapNone/>
                 <wp:docPr id="18" name="Text Box 19"/>
@@ -4904,7 +4904,7 @@
                       <wps:spPr>
                         <a:xfrm>
                           <a:off x="0" y="0"/>
-                          <a:ext cx="2022480" cy="403200"/>
+                          <a:ext cx="2023200" cy="403920"/>
                         </a:xfrm>
                         <a:prstGeom prst="rect">
                           <a:avLst/>
@@ -4961,7 +4961,7 @@
           </mc:Choice>
           <mc:Fallback>
             <w:pict>
-              <v:rect id="shape_0" ID="Text Box 19" path="m0,0l-2147483645,0l-2147483645,-2147483646l0,-2147483646xe" fillcolor="red" stroked="f" o:allowincell="f" style="position:absolute;margin-left:0pt;margin-top:-0.1pt;width:159.2pt;height:31.7pt;mso-wrap-style:square;v-text-anchor:top;mso-position-horizontal:left;mso-position-horizontal-relative:margin" wp14:anchorId="50D6B110">
+              <v:rect id="shape_0" ID="Text Box 19" path="m0,0l-2147483645,0l-2147483645,-2147483646l0,-2147483646xe" fillcolor="red" stroked="f" o:allowincell="f" style="position:absolute;margin-left:0pt;margin-top:-0.1pt;width:159.25pt;height:31.75pt;mso-wrap-style:square;v-text-anchor:top;mso-position-horizontal:left;mso-position-horizontal-relative:margin" wp14:anchorId="50D6B110">
                 <v:fill o:detectmouseclick="t" type="solid" color2="aqua"/>
                 <v:stroke color="#3465a4" weight="6480" joinstyle="round" endcap="flat"/>
                 <v:textbox>
@@ -7105,7 +7105,7 @@
                 <wp:positionV relativeFrom="paragraph">
                   <wp:posOffset>125095</wp:posOffset>
                 </wp:positionV>
-                <wp:extent cx="308610" cy="299085"/>
+                <wp:extent cx="309245" cy="299720"/>
                 <wp:effectExtent l="0" t="0" r="19050" b="28575"/>
                 <wp:wrapNone/>
                 <wp:docPr id="20" name="Rectangle 20"/>
@@ -7116,7 +7116,7 @@
                       <wps:spPr>
                         <a:xfrm>
                           <a:off x="0" y="0"/>
-                          <a:ext cx="307800" cy="298440"/>
+                          <a:ext cx="308520" cy="299160"/>
                         </a:xfrm>
                         <a:prstGeom prst="rect">
                           <a:avLst/>
@@ -7156,7 +7156,7 @@
           </mc:Choice>
           <mc:Fallback>
             <w:pict>
-              <v:rect id="shape_0" ID="Rectangle 20" path="m0,0l-2147483645,0l-2147483645,-2147483646l0,-2147483646xe" fillcolor="#b4c7e7" stroked="t" o:allowincell="f" style="position:absolute;margin-left:181.5pt;margin-top:9.85pt;width:24.2pt;height:23.45pt;mso-wrap-style:none;v-text-anchor:middle" wp14:anchorId="5240D688">
+              <v:rect id="shape_0" ID="Rectangle 20" path="m0,0l-2147483645,0l-2147483645,-2147483646l0,-2147483646xe" fillcolor="#b4c7e7" stroked="t" o:allowincell="f" style="position:absolute;margin-left:181.5pt;margin-top:9.85pt;width:24.25pt;height:23.5pt;mso-wrap-style:none;v-text-anchor:middle" wp14:anchorId="5240D688">
                 <v:fill o:detectmouseclick="t" type="solid" color2="#4b3818"/>
                 <v:stroke color="#325490" weight="12600" joinstyle="miter" endcap="flat"/>
                 <w10:wrap type="none"/>
@@ -7167,7 +7167,7 @@
         <mc:AlternateContent>
           <mc:Choice Requires="wps">
             <w:drawing>
-              <wp:anchor behindDoc="0" distT="226060" distB="0" distL="340360" distR="114300" simplePos="0" locked="0" layoutInCell="0" allowOverlap="1" relativeHeight="65" wp14:anchorId="3C5E87CC">
+              <wp:anchor behindDoc="0" distT="231775" distB="0" distL="346710" distR="114300" simplePos="0" locked="0" layoutInCell="0" allowOverlap="1" relativeHeight="65" wp14:anchorId="3C5E87CC">
                 <wp:simplePos x="0" y="0"/>
                 <wp:positionH relativeFrom="column">
                   <wp:posOffset>3924300</wp:posOffset>
@@ -7175,7 +7175,7 @@
                 <wp:positionV relativeFrom="paragraph">
                   <wp:posOffset>144145</wp:posOffset>
                 </wp:positionV>
-                <wp:extent cx="308610" cy="299085"/>
+                <wp:extent cx="309245" cy="299720"/>
                 <wp:effectExtent l="0" t="0" r="19050" b="28575"/>
                 <wp:wrapSquare wrapText="bothSides"/>
                 <wp:docPr id="21" name="Rectangle 21"/>
@@ -7186,7 +7186,7 @@
                       <wps:spPr>
                         <a:xfrm>
                           <a:off x="0" y="0"/>
-                          <a:ext cx="307800" cy="298440"/>
+                          <a:ext cx="308520" cy="299160"/>
                         </a:xfrm>
                         <a:prstGeom prst="rect">
                           <a:avLst/>
@@ -7226,7 +7226,7 @@
           </mc:Choice>
           <mc:Fallback>
             <w:pict>
-              <v:rect id="shape_0" ID="Rectangle 21" path="m0,0l-2147483645,0l-2147483645,-2147483646l0,-2147483646xe" fillcolor="#b4c7e7" stroked="t" o:allowincell="f" style="position:absolute;margin-left:309pt;margin-top:11.35pt;width:24.2pt;height:23.45pt;mso-wrap-style:none;v-text-anchor:middle" wp14:anchorId="3C5E87CC">
+              <v:rect id="shape_0" ID="Rectangle 21" path="m0,0l-2147483645,0l-2147483645,-2147483646l0,-2147483646xe" fillcolor="#b4c7e7" stroked="t" o:allowincell="f" style="position:absolute;margin-left:309pt;margin-top:11.35pt;width:24.25pt;height:23.5pt;mso-wrap-style:none;v-text-anchor:middle" wp14:anchorId="3C5E87CC">
                 <v:fill o:detectmouseclick="t" type="solid" color2="#4b3818"/>
                 <v:stroke color="#325490" weight="12600" joinstyle="miter" endcap="flat"/>
                 <w10:wrap type="square"/>
@@ -7406,7 +7406,7 @@
                 <wp:positionV relativeFrom="paragraph">
                   <wp:posOffset>-1270</wp:posOffset>
                 </wp:positionV>
-                <wp:extent cx="4118610" cy="403860"/>
+                <wp:extent cx="4119245" cy="404495"/>
                 <wp:effectExtent l="0" t="0" r="0" b="0"/>
                 <wp:wrapNone/>
                 <wp:docPr id="23" name="Text Box 22"/>
@@ -7417,7 +7417,7 @@
                       <wps:spPr>
                         <a:xfrm>
                           <a:off x="0" y="0"/>
-                          <a:ext cx="4118040" cy="403200"/>
+                          <a:ext cx="4118760" cy="403920"/>
                         </a:xfrm>
                         <a:prstGeom prst="rect">
                           <a:avLst/>
@@ -7474,7 +7474,7 @@
           </mc:Choice>
           <mc:Fallback>
             <w:pict>
-              <v:rect id="shape_0" ID="Text Box 22" path="m0,0l-2147483645,0l-2147483645,-2147483646l0,-2147483646xe" fillcolor="red" stroked="f" o:allowincell="f" style="position:absolute;margin-left:0pt;margin-top:-0.1pt;width:324.2pt;height:31.7pt;mso-wrap-style:square;v-text-anchor:top;mso-position-horizontal:left;mso-position-horizontal-relative:margin" wp14:anchorId="0041298A">
+              <v:rect id="shape_0" ID="Text Box 22" path="m0,0l-2147483645,0l-2147483645,-2147483646l0,-2147483646xe" fillcolor="red" stroked="f" o:allowincell="f" style="position:absolute;margin-left:0pt;margin-top:-0.1pt;width:324.25pt;height:31.75pt;mso-wrap-style:square;v-text-anchor:top;mso-position-horizontal:left;mso-position-horizontal-relative:margin" wp14:anchorId="0041298A">
                 <v:fill o:detectmouseclick="t" type="solid" color2="aqua"/>
                 <v:stroke color="#3465a4" weight="6480" joinstyle="round" endcap="flat"/>
                 <v:textbox>
@@ -9166,7 +9166,7 @@
                 <wp:positionV relativeFrom="paragraph">
                   <wp:posOffset>-635</wp:posOffset>
                 </wp:positionV>
-                <wp:extent cx="4118610" cy="403860"/>
+                <wp:extent cx="4119245" cy="404495"/>
                 <wp:effectExtent l="0" t="0" r="0" b="0"/>
                 <wp:wrapNone/>
                 <wp:docPr id="26" name="Text Box 6"/>
@@ -9177,7 +9177,7 @@
                       <wps:spPr>
                         <a:xfrm>
                           <a:off x="0" y="0"/>
-                          <a:ext cx="4118040" cy="403200"/>
+                          <a:ext cx="4118760" cy="403920"/>
                         </a:xfrm>
                         <a:prstGeom prst="rect">
                           <a:avLst/>
@@ -9234,7 +9234,7 @@
           </mc:Choice>
           <mc:Fallback>
             <w:pict>
-              <v:rect id="shape_0" ID="Text Box 6" path="m0,0l-2147483645,0l-2147483645,-2147483646l0,-2147483646xe" fillcolor="red" stroked="f" o:allowincell="f" style="position:absolute;margin-left:0pt;margin-top:-0.05pt;width:324.2pt;height:31.7pt;mso-wrap-style:square;v-text-anchor:top;mso-position-horizontal-relative:margin" wp14:anchorId="4FA2C5A6">
+              <v:rect id="shape_0" ID="Text Box 6" path="m0,0l-2147483645,0l-2147483645,-2147483646l0,-2147483646xe" fillcolor="red" stroked="f" o:allowincell="f" style="position:absolute;margin-left:0pt;margin-top:-0.05pt;width:324.25pt;height:31.75pt;mso-wrap-style:square;v-text-anchor:top;mso-position-horizontal-relative:margin" wp14:anchorId="4FA2C5A6">
                 <v:fill o:detectmouseclick="t" type="solid" color2="aqua"/>
                 <v:stroke color="#3465a4" weight="6480" joinstyle="round" endcap="flat"/>
                 <v:textbox>
@@ -11173,7 +11173,7 @@
                 <wp:positionV relativeFrom="paragraph">
                   <wp:posOffset>-438150</wp:posOffset>
                 </wp:positionV>
-                <wp:extent cx="4118610" cy="403860"/>
+                <wp:extent cx="4119245" cy="404495"/>
                 <wp:effectExtent l="0" t="0" r="0" b="0"/>
                 <wp:wrapNone/>
                 <wp:docPr id="28" name="Text Box 7"/>
@@ -11184,7 +11184,7 @@
                       <wps:spPr>
                         <a:xfrm>
                           <a:off x="0" y="0"/>
-                          <a:ext cx="4118040" cy="403200"/>
+                          <a:ext cx="4118760" cy="403920"/>
                         </a:xfrm>
                         <a:prstGeom prst="rect">
                           <a:avLst/>
@@ -11241,7 +11241,7 @@
           </mc:Choice>
           <mc:Fallback>
             <w:pict>
-              <v:rect id="shape_0" ID="Text Box 7" path="m0,0l-2147483645,0l-2147483645,-2147483646l0,-2147483646xe" fillcolor="red" stroked="f" o:allowincell="f" style="position:absolute;margin-left:0pt;margin-top:-34.5pt;width:324.2pt;height:31.7pt;mso-wrap-style:square;v-text-anchor:top;mso-position-horizontal-relative:margin" wp14:anchorId="3D4A8B81">
+              <v:rect id="shape_0" ID="Text Box 7" path="m0,0l-2147483645,0l-2147483645,-2147483646l0,-2147483646xe" fillcolor="red" stroked="f" o:allowincell="f" style="position:absolute;margin-left:0pt;margin-top:-34.5pt;width:324.25pt;height:31.75pt;mso-wrap-style:square;v-text-anchor:top;mso-position-horizontal-relative:margin" wp14:anchorId="3D4A8B81">
                 <v:fill o:detectmouseclick="t" type="solid" color2="aqua"/>
                 <v:stroke color="#3465a4" weight="6480" joinstyle="round" endcap="flat"/>
                 <v:textbox>
@@ -12477,7 +12477,7 @@
         <mc:AlternateContent>
           <mc:Choice Requires="wps">
             <w:drawing>
-              <wp:anchor behindDoc="0" distT="226060" distB="0" distL="340360" distR="114300" simplePos="0" locked="0" layoutInCell="0" allowOverlap="1" relativeHeight="46" wp14:anchorId="56917843">
+              <wp:anchor behindDoc="0" distT="231775" distB="0" distL="346710" distR="114300" simplePos="0" locked="0" layoutInCell="0" allowOverlap="1" relativeHeight="46" wp14:anchorId="56917843">
                 <wp:simplePos x="0" y="0"/>
                 <wp:positionH relativeFrom="column">
                   <wp:posOffset>5000625</wp:posOffset>
@@ -12485,7 +12485,7 @@
                 <wp:positionV relativeFrom="paragraph">
                   <wp:posOffset>82550</wp:posOffset>
                 </wp:positionV>
-                <wp:extent cx="308610" cy="289560"/>
+                <wp:extent cx="309245" cy="290195"/>
                 <wp:effectExtent l="0" t="0" r="19050" b="19050"/>
                 <wp:wrapSquare wrapText="bothSides"/>
                 <wp:docPr id="30" name="Rectangle 9"/>
@@ -12496,7 +12496,7 @@
                       <wps:spPr>
                         <a:xfrm>
                           <a:off x="0" y="0"/>
-                          <a:ext cx="307800" cy="289080"/>
+                          <a:ext cx="308520" cy="289440"/>
                         </a:xfrm>
                         <a:prstGeom prst="rect">
                           <a:avLst/>
@@ -12536,7 +12536,7 @@
           </mc:Choice>
           <mc:Fallback>
             <w:pict>
-              <v:rect id="shape_0" ID="Rectangle 9" path="m0,0l-2147483645,0l-2147483645,-2147483646l0,-2147483646xe" fillcolor="#b4c7e7" stroked="t" o:allowincell="f" style="position:absolute;margin-left:393.75pt;margin-top:6.5pt;width:24.2pt;height:22.7pt;mso-wrap-style:none;v-text-anchor:middle" wp14:anchorId="56917843">
+              <v:rect id="shape_0" ID="Rectangle 9" path="m0,0l-2147483645,0l-2147483645,-2147483646l0,-2147483646xe" fillcolor="#b4c7e7" stroked="t" o:allowincell="f" style="position:absolute;margin-left:393.75pt;margin-top:6.5pt;width:24.25pt;height:22.75pt;mso-wrap-style:none;v-text-anchor:middle" wp14:anchorId="56917843">
                 <v:fill o:detectmouseclick="t" type="solid" color2="#4b3818"/>
                 <v:stroke color="#325490" weight="12600" joinstyle="miter" endcap="flat"/>
                 <w10:wrap type="square"/>
@@ -12547,7 +12547,7 @@
         <mc:AlternateContent>
           <mc:Choice Requires="wps">
             <w:drawing>
-              <wp:anchor behindDoc="0" distT="226060" distB="0" distL="340360" distR="114300" simplePos="0" locked="0" layoutInCell="0" allowOverlap="1" relativeHeight="60" wp14:anchorId="18825332">
+              <wp:anchor behindDoc="0" distT="231775" distB="0" distL="346710" distR="114300" simplePos="0" locked="0" layoutInCell="0" allowOverlap="1" relativeHeight="60" wp14:anchorId="18825332">
                 <wp:simplePos x="0" y="0"/>
                 <wp:positionH relativeFrom="column">
                   <wp:posOffset>5857875</wp:posOffset>
@@ -12555,7 +12555,7 @@
                 <wp:positionV relativeFrom="paragraph">
                   <wp:posOffset>82550</wp:posOffset>
                 </wp:positionV>
-                <wp:extent cx="308610" cy="299085"/>
+                <wp:extent cx="309245" cy="299720"/>
                 <wp:effectExtent l="0" t="0" r="19050" b="28575"/>
                 <wp:wrapSquare wrapText="bothSides"/>
                 <wp:docPr id="31" name="Rectangle 10"/>
@@ -12566,7 +12566,7 @@
                       <wps:spPr>
                         <a:xfrm>
                           <a:off x="0" y="0"/>
-                          <a:ext cx="307800" cy="298440"/>
+                          <a:ext cx="308520" cy="299160"/>
                         </a:xfrm>
                         <a:prstGeom prst="rect">
                           <a:avLst/>
@@ -12606,7 +12606,7 @@
           </mc:Choice>
           <mc:Fallback>
             <w:pict>
-              <v:rect id="shape_0" ID="Rectangle 10" path="m0,0l-2147483645,0l-2147483645,-2147483646l0,-2147483646xe" fillcolor="#b4c7e7" stroked="t" o:allowincell="f" style="position:absolute;margin-left:461.25pt;margin-top:6.5pt;width:24.2pt;height:23.45pt;mso-wrap-style:none;v-text-anchor:middle" wp14:anchorId="18825332">
+              <v:rect id="shape_0" ID="Rectangle 10" path="m0,0l-2147483645,0l-2147483645,-2147483646l0,-2147483646xe" fillcolor="#b4c7e7" stroked="t" o:allowincell="f" style="position:absolute;margin-left:461.25pt;margin-top:6.5pt;width:24.25pt;height:23.5pt;mso-wrap-style:none;v-text-anchor:middle" wp14:anchorId="18825332">
                 <v:fill o:detectmouseclick="t" type="solid" color2="#4b3818"/>
                 <v:stroke color="#325490" weight="12600" joinstyle="miter" endcap="flat"/>
                 <w10:wrap type="square"/>
@@ -12704,7 +12704,7 @@
         <mc:AlternateContent>
           <mc:Choice Requires="wps">
             <w:drawing>
-              <wp:anchor behindDoc="0" distT="226060" distB="0" distL="340360" distR="114300" simplePos="0" locked="0" layoutInCell="0" allowOverlap="1" relativeHeight="48" wp14:anchorId="6E633413">
+              <wp:anchor behindDoc="0" distT="231775" distB="0" distL="346710" distR="114300" simplePos="0" locked="0" layoutInCell="0" allowOverlap="1" relativeHeight="48" wp14:anchorId="6E633413">
                 <wp:simplePos x="0" y="0"/>
                 <wp:positionH relativeFrom="column">
                   <wp:posOffset>5000625</wp:posOffset>
@@ -12712,7 +12712,7 @@
                 <wp:positionV relativeFrom="paragraph">
                   <wp:posOffset>6350</wp:posOffset>
                 </wp:positionV>
-                <wp:extent cx="308610" cy="299085"/>
+                <wp:extent cx="309245" cy="299720"/>
                 <wp:effectExtent l="0" t="0" r="19050" b="28575"/>
                 <wp:wrapSquare wrapText="bothSides"/>
                 <wp:docPr id="32" name="Rectangle 15"/>
@@ -12723,7 +12723,7 @@
                       <wps:spPr>
                         <a:xfrm>
                           <a:off x="0" y="0"/>
-                          <a:ext cx="307800" cy="298440"/>
+                          <a:ext cx="308520" cy="299160"/>
                         </a:xfrm>
                         <a:prstGeom prst="rect">
                           <a:avLst/>
@@ -12763,7 +12763,7 @@
           </mc:Choice>
           <mc:Fallback>
             <w:pict>
-              <v:rect id="shape_0" ID="Rectangle 15" path="m0,0l-2147483645,0l-2147483645,-2147483646l0,-2147483646xe" fillcolor="#b4c7e7" stroked="t" o:allowincell="f" style="position:absolute;margin-left:393.75pt;margin-top:0.5pt;width:24.2pt;height:23.45pt;mso-wrap-style:none;v-text-anchor:middle" wp14:anchorId="6E633413">
+              <v:rect id="shape_0" ID="Rectangle 15" path="m0,0l-2147483645,0l-2147483645,-2147483646l0,-2147483646xe" fillcolor="#b4c7e7" stroked="t" o:allowincell="f" style="position:absolute;margin-left:393.75pt;margin-top:0.5pt;width:24.25pt;height:23.5pt;mso-wrap-style:none;v-text-anchor:middle" wp14:anchorId="6E633413">
                 <v:fill o:detectmouseclick="t" type="solid" color2="#4b3818"/>
                 <v:stroke color="#325490" weight="12600" joinstyle="miter" endcap="flat"/>
                 <w10:wrap type="square"/>
@@ -12782,7 +12782,7 @@
                 <wp:positionV relativeFrom="paragraph">
                   <wp:posOffset>2540</wp:posOffset>
                 </wp:positionV>
-                <wp:extent cx="308610" cy="299085"/>
+                <wp:extent cx="309245" cy="299720"/>
                 <wp:effectExtent l="0" t="0" r="19050" b="28575"/>
                 <wp:wrapNone/>
                 <wp:docPr id="33" name="Rectangle 16"/>
@@ -12793,7 +12793,7 @@
                       <wps:spPr>
                         <a:xfrm>
                           <a:off x="0" y="0"/>
-                          <a:ext cx="307800" cy="298440"/>
+                          <a:ext cx="308520" cy="299160"/>
                         </a:xfrm>
                         <a:prstGeom prst="rect">
                           <a:avLst/>
@@ -12833,7 +12833,7 @@
           </mc:Choice>
           <mc:Fallback>
             <w:pict>
-              <v:rect id="shape_0" ID="Rectangle 16" path="m0,0l-2147483645,0l-2147483645,-2147483646l0,-2147483646xe" fillcolor="#b4c7e7" stroked="t" o:allowincell="f" style="position:absolute;margin-left:465pt;margin-top:0.2pt;width:24.2pt;height:23.45pt;mso-wrap-style:none;v-text-anchor:middle" wp14:anchorId="3F92B0CB">
+              <v:rect id="shape_0" ID="Rectangle 16" path="m0,0l-2147483645,0l-2147483645,-2147483646l0,-2147483646xe" fillcolor="#b4c7e7" stroked="t" o:allowincell="f" style="position:absolute;margin-left:465pt;margin-top:0.2pt;width:24.25pt;height:23.5pt;mso-wrap-style:none;v-text-anchor:middle" wp14:anchorId="3F92B0CB">
                 <v:fill o:detectmouseclick="t" type="solid" color2="#4b3818"/>
                 <v:stroke color="#325490" weight="12600" joinstyle="miter" endcap="flat"/>
                 <w10:wrap type="none"/>
@@ -13237,7 +13237,7 @@
                 <wp:positionV relativeFrom="paragraph">
                   <wp:posOffset>-330835</wp:posOffset>
                 </wp:positionV>
-                <wp:extent cx="4118610" cy="403860"/>
+                <wp:extent cx="4119245" cy="404495"/>
                 <wp:effectExtent l="0" t="0" r="0" b="0"/>
                 <wp:wrapNone/>
                 <wp:docPr id="34" name="Text Box 17"/>
@@ -13248,7 +13248,7 @@
                       <wps:spPr>
                         <a:xfrm>
                           <a:off x="0" y="0"/>
-                          <a:ext cx="4118040" cy="403200"/>
+                          <a:ext cx="4118760" cy="403920"/>
                         </a:xfrm>
                         <a:prstGeom prst="rect">
                           <a:avLst/>
@@ -13305,7 +13305,7 @@
           </mc:Choice>
           <mc:Fallback>
             <w:pict>
-              <v:rect id="shape_0" ID="Text Box 17" path="m0,0l-2147483645,0l-2147483645,-2147483646l0,-2147483646xe" fillcolor="red" stroked="f" o:allowincell="f" style="position:absolute;margin-left:0pt;margin-top:-26.05pt;width:324.2pt;height:31.7pt;mso-wrap-style:square;v-text-anchor:top;mso-position-horizontal-relative:margin" wp14:anchorId="7A6B3EF0">
+              <v:rect id="shape_0" ID="Text Box 17" path="m0,0l-2147483645,0l-2147483645,-2147483646l0,-2147483646xe" fillcolor="red" stroked="f" o:allowincell="f" style="position:absolute;margin-left:0pt;margin-top:-26.05pt;width:324.25pt;height:31.75pt;mso-wrap-style:square;v-text-anchor:top;mso-position-horizontal-relative:margin" wp14:anchorId="7A6B3EF0">
                 <v:fill o:detectmouseclick="t" type="solid" color2="aqua"/>
                 <v:stroke color="#3465a4" weight="6480" joinstyle="round" endcap="flat"/>
                 <v:textbox>
@@ -13773,7 +13773,7 @@
               <mc:AlternateContent>
                 <mc:Choice Requires="wps">
                   <w:drawing>
-                    <wp:anchor behindDoc="0" distT="226060" distB="0" distL="340360" distR="114300" simplePos="0" locked="0" layoutInCell="1" allowOverlap="1" relativeHeight="54" wp14:anchorId="4D94B68F">
+                    <wp:anchor behindDoc="0" distT="231775" distB="0" distL="346710" distR="114300" simplePos="0" locked="0" layoutInCell="1" allowOverlap="1" relativeHeight="54" wp14:anchorId="4D94B68F">
                       <wp:simplePos x="0" y="0"/>
                       <wp:positionH relativeFrom="column">
                         <wp:posOffset>6068695</wp:posOffset>
@@ -13781,7 +13781,7 @@
                       <wp:positionV relativeFrom="paragraph">
                         <wp:posOffset>36195</wp:posOffset>
                       </wp:positionV>
-                      <wp:extent cx="232410" cy="270510"/>
+                      <wp:extent cx="233045" cy="271145"/>
                       <wp:effectExtent l="0" t="0" r="19050" b="19050"/>
                       <wp:wrapSquare wrapText="bothSides"/>
                       <wp:docPr id="36" name="Rectangle 24"/>
@@ -13792,7 +13792,7 @@
                             <wps:spPr>
                               <a:xfrm>
                                 <a:off x="0" y="0"/>
-                                <a:ext cx="231840" cy="270000"/>
+                                <a:ext cx="232560" cy="270360"/>
                               </a:xfrm>
                               <a:prstGeom prst="rect">
                                 <a:avLst/>
@@ -13832,7 +13832,7 @@
                 </mc:Choice>
                 <mc:Fallback>
                   <w:pict>
-                    <v:rect id="shape_0" ID="Rectangle 24" path="m0,0l-2147483645,0l-2147483645,-2147483646l0,-2147483646xe" fillcolor="#b4c7e7" stroked="t" o:allowincell="t" style="position:absolute;margin-left:477.85pt;margin-top:2.85pt;width:18.2pt;height:21.2pt;mso-wrap-style:none;v-text-anchor:middle" wp14:anchorId="4D94B68F">
+                    <v:rect id="shape_0" ID="Rectangle 24" path="m0,0l-2147483645,0l-2147483645,-2147483646l0,-2147483646xe" fillcolor="#b4c7e7" stroked="t" o:allowincell="t" style="position:absolute;margin-left:477.85pt;margin-top:2.85pt;width:18.25pt;height:21.25pt;mso-wrap-style:none;v-text-anchor:middle" wp14:anchorId="4D94B68F">
                       <v:fill o:detectmouseclick="t" type="solid" color2="#4b3818"/>
                       <v:stroke color="#325490" weight="12600" joinstyle="miter" endcap="flat"/>
                       <w10:wrap type="square"/>
@@ -13892,7 +13892,7 @@
               <mc:AlternateContent>
                 <mc:Choice Requires="wps">
                   <w:drawing>
-                    <wp:anchor behindDoc="0" distT="226060" distB="0" distL="340360" distR="114300" simplePos="0" locked="0" layoutInCell="1" allowOverlap="1" relativeHeight="49" wp14:anchorId="09CE5921">
+                    <wp:anchor behindDoc="0" distT="231775" distB="0" distL="346710" distR="114300" simplePos="0" locked="0" layoutInCell="1" allowOverlap="1" relativeHeight="49" wp14:anchorId="09CE5921">
                       <wp:simplePos x="0" y="0"/>
                       <wp:positionH relativeFrom="column">
                         <wp:posOffset>6078220</wp:posOffset>
@@ -13900,7 +13900,7 @@
                       <wp:positionV relativeFrom="paragraph">
                         <wp:posOffset>-8255</wp:posOffset>
                       </wp:positionV>
-                      <wp:extent cx="232410" cy="270510"/>
+                      <wp:extent cx="233045" cy="271145"/>
                       <wp:effectExtent l="0" t="0" r="19050" b="19050"/>
                       <wp:wrapSquare wrapText="bothSides"/>
                       <wp:docPr id="37" name="Rectangle 26"/>
@@ -13911,7 +13911,7 @@
                             <wps:spPr>
                               <a:xfrm>
                                 <a:off x="0" y="0"/>
-                                <a:ext cx="231840" cy="270000"/>
+                                <a:ext cx="232560" cy="270360"/>
                               </a:xfrm>
                               <a:prstGeom prst="rect">
                                 <a:avLst/>
@@ -13951,7 +13951,7 @@
                 </mc:Choice>
                 <mc:Fallback>
                   <w:pict>
-                    <v:rect id="shape_0" ID="Rectangle 26" path="m0,0l-2147483645,0l-2147483645,-2147483646l0,-2147483646xe" fillcolor="#b4c7e7" stroked="t" o:allowincell="t" style="position:absolute;margin-left:478.6pt;margin-top:-0.65pt;width:18.2pt;height:21.2pt;mso-wrap-style:none;v-text-anchor:middle" wp14:anchorId="09CE5921">
+                    <v:rect id="shape_0" ID="Rectangle 26" path="m0,0l-2147483645,0l-2147483645,-2147483646l0,-2147483646xe" fillcolor="#b4c7e7" stroked="t" o:allowincell="t" style="position:absolute;margin-left:478.6pt;margin-top:-0.65pt;width:18.25pt;height:21.25pt;mso-wrap-style:none;v-text-anchor:middle" wp14:anchorId="09CE5921">
                       <v:fill o:detectmouseclick="t" type="solid" color2="#4b3818"/>
                       <v:stroke color="#325490" weight="12600" joinstyle="miter" endcap="flat"/>
                       <w10:wrap type="square"/>
@@ -14010,7 +14010,7 @@
               <mc:AlternateContent>
                 <mc:Choice Requires="wps">
                   <w:drawing>
-                    <wp:anchor behindDoc="0" distT="226060" distB="0" distL="340360" distR="114300" simplePos="0" locked="0" layoutInCell="1" allowOverlap="1" relativeHeight="47" wp14:anchorId="01B5ADC9">
+                    <wp:anchor behindDoc="0" distT="231775" distB="0" distL="346710" distR="114300" simplePos="0" locked="0" layoutInCell="1" allowOverlap="1" relativeHeight="47" wp14:anchorId="01B5ADC9">
                       <wp:simplePos x="0" y="0"/>
                       <wp:positionH relativeFrom="column">
                         <wp:posOffset>6087745</wp:posOffset>
@@ -14018,7 +14018,7 @@
                       <wp:positionV relativeFrom="paragraph">
                         <wp:posOffset>-13335</wp:posOffset>
                       </wp:positionV>
-                      <wp:extent cx="232410" cy="270510"/>
+                      <wp:extent cx="233045" cy="271145"/>
                       <wp:effectExtent l="0" t="0" r="19050" b="19050"/>
                       <wp:wrapSquare wrapText="bothSides"/>
                       <wp:docPr id="38" name="Rectangle 25"/>
@@ -14029,7 +14029,7 @@
                             <wps:spPr>
                               <a:xfrm>
                                 <a:off x="0" y="0"/>
-                                <a:ext cx="231840" cy="270000"/>
+                                <a:ext cx="232560" cy="270360"/>
                               </a:xfrm>
                               <a:prstGeom prst="rect">
                                 <a:avLst/>
@@ -14069,7 +14069,7 @@
                 </mc:Choice>
                 <mc:Fallback>
                   <w:pict>
-                    <v:rect id="shape_0" ID="Rectangle 25" path="m0,0l-2147483645,0l-2147483645,-2147483646l0,-2147483646xe" fillcolor="#b4c7e7" stroked="t" o:allowincell="t" style="position:absolute;margin-left:479.35pt;margin-top:-1.05pt;width:18.2pt;height:21.2pt;mso-wrap-style:none;v-text-anchor:middle" wp14:anchorId="01B5ADC9">
+                    <v:rect id="shape_0" ID="Rectangle 25" path="m0,0l-2147483645,0l-2147483645,-2147483646l0,-2147483646xe" fillcolor="#b4c7e7" stroked="t" o:allowincell="t" style="position:absolute;margin-left:479.35pt;margin-top:-1.05pt;width:18.25pt;height:21.25pt;mso-wrap-style:none;v-text-anchor:middle" wp14:anchorId="01B5ADC9">
                       <v:fill o:detectmouseclick="t" type="solid" color2="#4b3818"/>
                       <v:stroke color="#325490" weight="12600" joinstyle="miter" endcap="flat"/>
                       <w10:wrap type="square"/>
@@ -14330,7 +14330,7 @@
                 <wp:positionV relativeFrom="paragraph">
                   <wp:posOffset>141605</wp:posOffset>
                 </wp:positionV>
-                <wp:extent cx="4118610" cy="889635"/>
+                <wp:extent cx="4119245" cy="890270"/>
                 <wp:effectExtent l="0" t="0" r="0" b="9525"/>
                 <wp:wrapNone/>
                 <wp:docPr id="41" name="Text Box 27"/>
@@ -14341,7 +14341,7 @@
                       <wps:spPr>
                         <a:xfrm>
                           <a:off x="0" y="0"/>
-                          <a:ext cx="4118040" cy="888840"/>
+                          <a:ext cx="4118760" cy="889560"/>
                         </a:xfrm>
                         <a:prstGeom prst="rect">
                           <a:avLst/>
@@ -14419,7 +14419,7 @@
           </mc:Choice>
           <mc:Fallback>
             <w:pict>
-              <v:rect id="shape_0" ID="Text Box 27" path="m0,0l-2147483645,0l-2147483645,-2147483646l0,-2147483646xe" fillcolor="red" stroked="f" o:allowincell="f" style="position:absolute;margin-left:0pt;margin-top:11.15pt;width:324.2pt;height:69.95pt;mso-wrap-style:square;v-text-anchor:top;mso-position-horizontal:left;mso-position-horizontal-relative:margin" wp14:anchorId="5EC8095D">
+              <v:rect id="shape_0" ID="Text Box 27" path="m0,0l-2147483645,0l-2147483645,-2147483646l0,-2147483646xe" fillcolor="red" stroked="f" o:allowincell="f" style="position:absolute;margin-left:0pt;margin-top:11.15pt;width:324.25pt;height:70pt;mso-wrap-style:square;v-text-anchor:top;mso-position-horizontal:left;mso-position-horizontal-relative:margin" wp14:anchorId="5EC8095D">
                 <v:fill o:detectmouseclick="t" type="solid" color2="aqua"/>
                 <v:stroke color="#3465a4" weight="6480" joinstyle="round" endcap="flat"/>
                 <v:textbox>
@@ -16479,7 +16479,7 @@
                 <wp:positionV relativeFrom="paragraph">
                   <wp:posOffset>-1270</wp:posOffset>
                 </wp:positionV>
-                <wp:extent cx="2851785" cy="461010"/>
+                <wp:extent cx="2852420" cy="461645"/>
                 <wp:effectExtent l="0" t="0" r="9525" b="0"/>
                 <wp:wrapNone/>
                 <wp:docPr id="44" name="Text Box 28"/>
@@ -16490,7 +16490,7 @@
                       <wps:spPr>
                         <a:xfrm>
                           <a:off x="0" y="0"/>
-                          <a:ext cx="2851200" cy="460440"/>
+                          <a:ext cx="2851920" cy="461160"/>
                         </a:xfrm>
                         <a:prstGeom prst="rect">
                           <a:avLst/>
@@ -16546,7 +16546,7 @@
           </mc:Choice>
           <mc:Fallback>
             <w:pict>
-              <v:rect id="shape_0" ID="Text Box 28" path="m0,0l-2147483645,0l-2147483645,-2147483646l0,-2147483646xe" fillcolor="red" stroked="f" o:allowincell="f" style="position:absolute;margin-left:0pt;margin-top:-0.1pt;width:224.45pt;height:36.2pt;mso-wrap-style:square;v-text-anchor:top;mso-position-horizontal:left;mso-position-horizontal-relative:margin" wp14:anchorId="405B2B6C">
+              <v:rect id="shape_0" ID="Text Box 28" path="m0,0l-2147483645,0l-2147483645,-2147483646l0,-2147483646xe" fillcolor="red" stroked="f" o:allowincell="f" style="position:absolute;margin-left:0pt;margin-top:-0.1pt;width:224.5pt;height:36.25pt;mso-wrap-style:square;v-text-anchor:top;mso-position-horizontal:left;mso-position-horizontal-relative:margin" wp14:anchorId="405B2B6C">
                 <v:fill o:detectmouseclick="t" type="solid" color2="aqua"/>
                 <v:stroke color="#3465a4" weight="6480" joinstyle="round" endcap="flat"/>
                 <v:textbox>
@@ -17696,7 +17696,7 @@
                 <wp:positionV relativeFrom="paragraph">
                   <wp:posOffset>-1270</wp:posOffset>
                 </wp:positionV>
-                <wp:extent cx="3366135" cy="461010"/>
+                <wp:extent cx="3366770" cy="461645"/>
                 <wp:effectExtent l="0" t="0" r="9525" b="0"/>
                 <wp:wrapNone/>
                 <wp:docPr id="47" name="Text Box 29"/>
@@ -17707,7 +17707,7 @@
                       <wps:spPr>
                         <a:xfrm>
                           <a:off x="0" y="0"/>
-                          <a:ext cx="3365640" cy="460440"/>
+                          <a:ext cx="3366000" cy="461160"/>
                         </a:xfrm>
                         <a:prstGeom prst="rect">
                           <a:avLst/>
@@ -17763,7 +17763,7 @@
           </mc:Choice>
           <mc:Fallback>
             <w:pict>
-              <v:rect id="shape_0" ID="Text Box 29" path="m0,0l-2147483645,0l-2147483645,-2147483646l0,-2147483646xe" fillcolor="red" stroked="f" o:allowincell="f" style="position:absolute;margin-left:0pt;margin-top:-0.1pt;width:264.95pt;height:36.2pt;mso-wrap-style:square;v-text-anchor:top;mso-position-horizontal:left;mso-position-horizontal-relative:margin" wp14:anchorId="3198B7CE">
+              <v:rect id="shape_0" ID="Text Box 29" path="m0,0l-2147483645,0l-2147483645,-2147483646l0,-2147483646xe" fillcolor="red" stroked="f" o:allowincell="f" style="position:absolute;margin-left:0pt;margin-top:-0.1pt;width:265pt;height:36.25pt;mso-wrap-style:square;v-text-anchor:top;mso-position-horizontal:left;mso-position-horizontal-relative:margin" wp14:anchorId="3198B7CE">
                 <v:fill o:detectmouseclick="t" type="solid" color2="aqua"/>
                 <v:stroke color="#3465a4" weight="6480" joinstyle="round" endcap="flat"/>
                 <v:textbox>
@@ -18143,7 +18143,7 @@
                 <w:sz w:val="20"/>
                 <w:szCs w:val="20"/>
               </w:rPr>
-              <w:t>Since my mid-project review, I have unfortunately fallen behind on some deadlines.</w:t>
+              <w:t>======</w:t>
             </w:r>
           </w:p>
           <w:p>
@@ -18154,17 +18154,23 @@
               <w:spacing w:before="120" w:after="0"/>
               <w:jc w:val="left"/>
               <w:rPr>
-                <w:rFonts w:ascii="Arial" w:hAnsi="Arial" w:cs="Arial"/>
-                <w:sz w:val="20"/>
-                <w:szCs w:val="20"/>
-              </w:rPr>
-            </w:pPr>
-            <w:r>
-              <w:rPr>
                 <w:rFonts w:cs="Arial"/>
-                <w:sz w:val="20"/>
-                <w:szCs w:val="20"/>
-              </w:rPr>
+                <w:b/>
+                <w:b/>
+                <w:bCs/>
+                <w:sz w:val="20"/>
+                <w:szCs w:val="20"/>
+              </w:rPr>
+            </w:pPr>
+            <w:r>
+              <w:rPr>
+                <w:rFonts w:cs="Arial"/>
+                <w:b/>
+                <w:bCs/>
+                <w:sz w:val="20"/>
+                <w:szCs w:val="20"/>
+              </w:rPr>
+              <w:t>Successful:</w:t>
             </w:r>
           </w:p>
           <w:p>
@@ -18186,7 +18192,7 @@
                 <w:sz w:val="20"/>
                 <w:szCs w:val="20"/>
               </w:rPr>
-              <w:t>Successful:</w:t>
+              <w:t>- All sections are completed with at least a reasonable level of detail</w:t>
             </w:r>
           </w:p>
           <w:p>
@@ -18208,7 +18214,7 @@
                 <w:sz w:val="20"/>
                 <w:szCs w:val="20"/>
               </w:rPr>
-              <w:t>- All sections are completed with at least a reasonable level of detail</w:t>
+              <w:t>- Continued to be able to find good quality sources as I was writing my report</w:t>
             </w:r>
           </w:p>
           <w:p>
@@ -18219,18 +18225,23 @@
               <w:spacing w:before="120" w:after="0"/>
               <w:jc w:val="left"/>
               <w:rPr>
-                <w:rFonts w:ascii="Arial" w:hAnsi="Arial" w:cs="Arial"/>
-                <w:sz w:val="20"/>
-                <w:szCs w:val="20"/>
-              </w:rPr>
-            </w:pPr>
-            <w:r>
-              <w:rPr>
                 <w:rFonts w:cs="Arial"/>
-                <w:sz w:val="20"/>
-                <w:szCs w:val="20"/>
-              </w:rPr>
-              <w:t>- Continued to be able to find good quality sources as I was writing my report</w:t>
+                <w:b/>
+                <w:b/>
+                <w:bCs/>
+                <w:sz w:val="20"/>
+                <w:szCs w:val="20"/>
+              </w:rPr>
+            </w:pPr>
+            <w:r>
+              <w:rPr>
+                <w:rFonts w:cs="Arial"/>
+                <w:b/>
+                <w:bCs/>
+                <w:sz w:val="20"/>
+                <w:szCs w:val="20"/>
+              </w:rPr>
+              <w:t>Failures:</w:t>
             </w:r>
           </w:p>
           <w:p>
@@ -18252,6 +18263,15 @@
                 <w:sz w:val="20"/>
                 <w:szCs w:val="20"/>
               </w:rPr>
+              <w:t>The practical aspect of my project where I analysed offline password cracking did not work out ideally, this is due to the fact that the set of hashed passwords I sourced from haveibeenpwned was mostly (93+%) identical to one of my password dictionaries, including lots of junk data. This unfortunate lack of quality in my hashed password dataset means I could not reliable make conclusions about the rate at which real-world passwords can be cracked by different password dictionaries</w:t>
+            </w:r>
+            <w:r>
+              <w:rPr>
+                <w:rFonts w:cs="Arial"/>
+                <w:sz w:val="20"/>
+                <w:szCs w:val="20"/>
+              </w:rPr>
+              <w:t>.</w:t>
             </w:r>
           </w:p>
           <w:p>
@@ -18273,7 +18293,7 @@
                 <w:sz w:val="20"/>
                 <w:szCs w:val="20"/>
               </w:rPr>
-              <w:t>Failures:</w:t>
+              <w:t>Falling behind on deadlines since the mid-project review, specifically the presentation was done rather late compared to the original timescales.</w:t>
             </w:r>
           </w:p>
           <w:p>
@@ -18284,18 +18304,23 @@
               <w:spacing w:before="120" w:after="0"/>
               <w:jc w:val="left"/>
               <w:rPr>
-                <w:rFonts w:ascii="Arial" w:hAnsi="Arial" w:cs="Arial"/>
-                <w:sz w:val="20"/>
-                <w:szCs w:val="20"/>
-              </w:rPr>
-            </w:pPr>
-            <w:r>
-              <w:rPr>
                 <w:rFonts w:cs="Arial"/>
-                <w:sz w:val="20"/>
-                <w:szCs w:val="20"/>
-              </w:rPr>
-              <w:t>The practical aspect of my project where I analysed offline password cracking did not work out ideally, this is due to the fact that the set of hashed passwords I sourced from haveibeenpwned was mostly (93+%) identical to one of my password dictionaries, including lots of junk data. This unfortunate lack of quality in my hashed password dataset means I could not reliable make conclusions about the rate at which real-world passwords can be cracked by different password dictionaries</w:t>
+                <w:b/>
+                <w:b/>
+                <w:bCs/>
+                <w:sz w:val="20"/>
+                <w:szCs w:val="20"/>
+              </w:rPr>
+            </w:pPr>
+            <w:r>
+              <w:rPr>
+                <w:rFonts w:cs="Arial"/>
+                <w:b/>
+                <w:bCs/>
+                <w:sz w:val="20"/>
+                <w:szCs w:val="20"/>
+              </w:rPr>
+              <w:t>Changes:</w:t>
             </w:r>
           </w:p>
           <w:p>
@@ -18317,6 +18342,39 @@
                 <w:sz w:val="20"/>
                 <w:szCs w:val="20"/>
               </w:rPr>
+              <w:t xml:space="preserve">I moved the order of a couple sections around, but aside from that there have not been any </w:t>
+            </w:r>
+            <w:r>
+              <w:rPr>
+                <w:rFonts w:cs="Arial"/>
+                <w:sz w:val="20"/>
+                <w:szCs w:val="20"/>
+              </w:rPr>
+              <w:t xml:space="preserve">other </w:t>
+            </w:r>
+            <w:r>
+              <w:rPr>
+                <w:rFonts w:cs="Arial"/>
+                <w:sz w:val="20"/>
+                <w:szCs w:val="20"/>
+              </w:rPr>
+              <w:t xml:space="preserve">major modifications to the </w:t>
+            </w:r>
+            <w:r>
+              <w:rPr>
+                <w:rFonts w:cs="Arial"/>
+                <w:sz w:val="20"/>
+                <w:szCs w:val="20"/>
+              </w:rPr>
+              <w:t>report structure</w:t>
+            </w:r>
+            <w:r>
+              <w:rPr>
+                <w:rFonts w:cs="Arial"/>
+                <w:sz w:val="20"/>
+                <w:szCs w:val="20"/>
+              </w:rPr>
+              <w:t xml:space="preserve"> on a high level.</w:t>
             </w:r>
           </w:p>
           <w:p>
@@ -18338,7 +18396,7 @@
                 <w:sz w:val="20"/>
                 <w:szCs w:val="20"/>
               </w:rPr>
-              <w:t>Changes:</w:t>
+              <w:t>The presentation was not performed in-person like previous planning may have suggested (not sure if it was written down that the presentation would be in-person), instead it was done during a microsoft teams meeting for convienience.</w:t>
             </w:r>
           </w:p>
           <w:p>
@@ -18360,7 +18418,126 @@
                 <w:sz w:val="20"/>
                 <w:szCs w:val="20"/>
               </w:rPr>
-              <w:t>I moved the order of a couple sections around, but aside from that there have not been any major modifications to the project on a high level.</w:t>
+              <w:t>========</w:t>
+            </w:r>
+          </w:p>
+          <w:p>
+            <w:pPr>
+              <w:pStyle w:val="FormBoxText"/>
+              <w:widowControl w:val="false"/>
+              <w:suppressAutoHyphens w:val="true"/>
+              <w:spacing w:before="120" w:after="0"/>
+              <w:jc w:val="left"/>
+              <w:rPr>
+                <w:rFonts w:ascii="Arial" w:hAnsi="Arial" w:cs="Arial"/>
+                <w:sz w:val="20"/>
+                <w:szCs w:val="20"/>
+              </w:rPr>
+            </w:pPr>
+            <w:r>
+              <w:rPr>
+                <w:rFonts w:cs="Arial"/>
+                <w:sz w:val="20"/>
+                <w:szCs w:val="20"/>
+              </w:rPr>
+              <w:t xml:space="preserve">I finished my report in a rather hastily (some may say rushed) manner closer to the final deadline than I would have hoped for, this may have impacted the quality of the report in some ways (I could have covered more vulnerabilities, for example). In the end there wasnt much I could do to resolve </w:t>
+            </w:r>
+            <w:r>
+              <w:rPr>
+                <w:rFonts w:cs="Arial"/>
+                <w:sz w:val="20"/>
+                <w:szCs w:val="20"/>
+              </w:rPr>
+              <w:t>this</w:t>
+            </w:r>
+            <w:r>
+              <w:rPr>
+                <w:rFonts w:cs="Arial"/>
+                <w:sz w:val="20"/>
+                <w:szCs w:val="20"/>
+              </w:rPr>
+              <w:t xml:space="preserve"> issue </w:t>
+            </w:r>
+            <w:r>
+              <w:rPr>
+                <w:rFonts w:cs="Arial"/>
+                <w:sz w:val="20"/>
+                <w:szCs w:val="20"/>
+              </w:rPr>
+              <w:t xml:space="preserve">aside </w:t>
+            </w:r>
+            <w:r>
+              <w:rPr>
+                <w:rFonts w:cs="Arial"/>
+                <w:sz w:val="20"/>
+                <w:szCs w:val="20"/>
+              </w:rPr>
+              <w:t>from work faster near the end of the project.</w:t>
+            </w:r>
+          </w:p>
+          <w:p>
+            <w:pPr>
+              <w:pStyle w:val="FormBoxText"/>
+              <w:widowControl w:val="false"/>
+              <w:suppressAutoHyphens w:val="true"/>
+              <w:spacing w:before="120" w:after="0"/>
+              <w:jc w:val="left"/>
+              <w:rPr>
+                <w:rFonts w:ascii="Arial" w:hAnsi="Arial" w:cs="Arial"/>
+                <w:sz w:val="20"/>
+                <w:szCs w:val="20"/>
+              </w:rPr>
+            </w:pPr>
+            <w:r>
+              <w:rPr>
+                <w:rFonts w:cs="Arial"/>
+                <w:sz w:val="20"/>
+                <w:szCs w:val="20"/>
+              </w:rPr>
+              <w:t>As mentioned above, the presentation was performed much later than was originally planned as well as being performed differently than originally planned. This was done for increased convienience mainly, but it also means that the video which will be submitted will probably have much better audio quality compared to whatever the setup for in-person presentations was.</w:t>
+            </w:r>
+          </w:p>
+          <w:p>
+            <w:pPr>
+              <w:pStyle w:val="FormBoxText"/>
+              <w:widowControl w:val="false"/>
+              <w:suppressAutoHyphens w:val="true"/>
+              <w:spacing w:before="120" w:after="0"/>
+              <w:jc w:val="left"/>
+              <w:rPr>
+                <w:rFonts w:ascii="Arial" w:hAnsi="Arial" w:cs="Arial"/>
+                <w:sz w:val="20"/>
+                <w:szCs w:val="20"/>
+              </w:rPr>
+            </w:pPr>
+            <w:r>
+              <w:rPr>
+                <w:rFonts w:cs="Arial"/>
+                <w:sz w:val="20"/>
+                <w:szCs w:val="20"/>
+              </w:rPr>
+              <w:t>The presentation was also longer than I expected (I was going to try and time each section, but I forgot and the presentation went from being 10 minutes to being about 18 minutes), but I don’t think this was a major negative in any way.</w:t>
+            </w:r>
+          </w:p>
+          <w:p>
+            <w:pPr>
+              <w:pStyle w:val="FormBoxText"/>
+              <w:widowControl w:val="false"/>
+              <w:suppressAutoHyphens w:val="true"/>
+              <w:spacing w:before="120" w:after="0"/>
+              <w:jc w:val="left"/>
+              <w:rPr>
+                <w:rFonts w:ascii="Arial" w:hAnsi="Arial" w:cs="Arial"/>
+                <w:sz w:val="20"/>
+                <w:szCs w:val="20"/>
+              </w:rPr>
+            </w:pPr>
+            <w:r>
+              <w:rPr>
+                <w:rFonts w:cs="Arial"/>
+                <w:sz w:val="20"/>
+                <w:szCs w:val="20"/>
+              </w:rPr>
             </w:r>
           </w:p>
         </w:tc>
@@ -18710,7 +18887,7 @@
                 <wp:positionV relativeFrom="paragraph">
                   <wp:posOffset>-251460</wp:posOffset>
                 </wp:positionV>
-                <wp:extent cx="1575435" cy="461010"/>
+                <wp:extent cx="1576070" cy="461645"/>
                 <wp:effectExtent l="0" t="0" r="9525" b="0"/>
                 <wp:wrapNone/>
                 <wp:docPr id="49" name="Text Box 30"/>
@@ -18721,7 +18898,7 @@
                       <wps:spPr>
                         <a:xfrm>
                           <a:off x="0" y="0"/>
-                          <a:ext cx="1574640" cy="460440"/>
+                          <a:ext cx="1575360" cy="461160"/>
                         </a:xfrm>
                         <a:prstGeom prst="rect">
                           <a:avLst/>
@@ -18777,7 +18954,7 @@
           </mc:Choice>
           <mc:Fallback>
             <w:pict>
-              <v:rect id="shape_0" ID="Text Box 30" path="m0,0l-2147483645,0l-2147483645,-2147483646l0,-2147483646xe" fillcolor="red" stroked="f" o:allowincell="f" style="position:absolute;margin-left:3.6pt;margin-top:-19.8pt;width:123.95pt;height:36.2pt;mso-wrap-style:square;v-text-anchor:top;mso-position-horizontal-relative:margin" wp14:anchorId="2EEE35F2">
+              <v:rect id="shape_0" ID="Text Box 30" path="m0,0l-2147483645,0l-2147483645,-2147483646l0,-2147483646xe" fillcolor="red" stroked="f" o:allowincell="f" style="position:absolute;margin-left:3.6pt;margin-top:-19.8pt;width:124pt;height:36.25pt;mso-wrap-style:square;v-text-anchor:top;mso-position-horizontal-relative:margin" wp14:anchorId="2EEE35F2">
                 <v:fill o:detectmouseclick="t" type="solid" color2="aqua"/>
                 <v:stroke color="#3465a4" weight="6480" joinstyle="round" endcap="flat"/>
                 <v:textbox>
@@ -19170,7 +19347,15 @@
                 <w:sz w:val="20"/>
                 <w:szCs w:val="20"/>
               </w:rPr>
-              <w:t>I believe that I have met the majority of, if not all of what I set out to achieve with this project, even if it didn’t happen exactly according to the deadlines I set out.</w:t>
+              <w:t xml:space="preserve">I believe that I have met the majority of, if not all of what I set out to achieve with this project, even if it didn’t happen exactly according to the deadlines I set out. </w:t>
+            </w:r>
+            <w:r>
+              <w:rPr>
+                <w:rFonts w:cs="Arial"/>
+                <w:sz w:val="20"/>
+                <w:szCs w:val="20"/>
+              </w:rPr>
+              <w:t>And despite the practical aspect not being as high quality as I would have liked due to low quality data.</w:t>
             </w:r>
           </w:p>
           <w:p>
@@ -19364,7 +19549,7 @@
                 <wp:positionV relativeFrom="paragraph">
                   <wp:posOffset>7620</wp:posOffset>
                 </wp:positionV>
-                <wp:extent cx="4175760" cy="461010"/>
+                <wp:extent cx="4176395" cy="461645"/>
                 <wp:effectExtent l="0" t="0" r="0" b="0"/>
                 <wp:wrapNone/>
                 <wp:docPr id="53" name="Text Box 31"/>
@@ -19375,7 +19560,7 @@
                       <wps:spPr>
                         <a:xfrm>
                           <a:off x="0" y="0"/>
-                          <a:ext cx="4175280" cy="460440"/>
+                          <a:ext cx="4175640" cy="461160"/>
                         </a:xfrm>
                         <a:prstGeom prst="rect">
                           <a:avLst/>
@@ -19431,7 +19616,7 @@
           </mc:Choice>
           <mc:Fallback>
             <w:pict>
-              <v:rect id="shape_0" ID="Text Box 31" path="m0,0l-2147483645,0l-2147483645,-2147483646l0,-2147483646xe" fillcolor="red" stroked="f" o:allowincell="f" style="position:absolute;margin-left:0pt;margin-top:0.6pt;width:328.7pt;height:36.2pt;mso-wrap-style:square;v-text-anchor:top;mso-position-horizontal:left;mso-position-horizontal-relative:margin" wp14:anchorId="05589C3B">
+              <v:rect id="shape_0" ID="Text Box 31" path="m0,0l-2147483645,0l-2147483645,-2147483646l0,-2147483646xe" fillcolor="red" stroked="f" o:allowincell="f" style="position:absolute;margin-left:0pt;margin-top:0.6pt;width:328.75pt;height:36.25pt;mso-wrap-style:square;v-text-anchor:top;mso-position-horizontal:left;mso-position-horizontal-relative:margin" wp14:anchorId="05589C3B">
                 <v:fill o:detectmouseclick="t" type="solid" color2="aqua"/>
                 <v:stroke color="#3465a4" weight="6480" joinstyle="round" endcap="flat"/>
                 <v:textbox>
@@ -20471,7 +20656,7 @@
                 <wp:positionV relativeFrom="paragraph">
                   <wp:posOffset>-333375</wp:posOffset>
                 </wp:positionV>
-                <wp:extent cx="4175760" cy="461010"/>
+                <wp:extent cx="4176395" cy="461645"/>
                 <wp:effectExtent l="0" t="0" r="0" b="0"/>
                 <wp:wrapNone/>
                 <wp:docPr id="55" name="Text Box 32"/>
@@ -20482,7 +20667,7 @@
                       <wps:spPr>
                         <a:xfrm>
                           <a:off x="0" y="0"/>
-                          <a:ext cx="4175280" cy="460440"/>
+                          <a:ext cx="4175640" cy="461160"/>
                         </a:xfrm>
                         <a:prstGeom prst="rect">
                           <a:avLst/>
@@ -20538,7 +20723,7 @@
           </mc:Choice>
           <mc:Fallback>
             <w:pict>
-              <v:rect id="shape_0" ID="Text Box 32" path="m0,0l-2147483645,0l-2147483645,-2147483646l0,-2147483646xe" fillcolor="red" stroked="f" o:allowincell="f" style="position:absolute;margin-left:0pt;margin-top:-26.25pt;width:328.7pt;height:36.2pt;mso-wrap-style:square;v-text-anchor:top;mso-position-horizontal:left;mso-position-horizontal-relative:margin" wp14:anchorId="27E9A70C">
+              <v:rect id="shape_0" ID="Text Box 32" path="m0,0l-2147483645,0l-2147483645,-2147483646l0,-2147483646xe" fillcolor="red" stroked="f" o:allowincell="f" style="position:absolute;margin-left:0pt;margin-top:-26.25pt;width:328.75pt;height:36.25pt;mso-wrap-style:square;v-text-anchor:top;mso-position-horizontal:left;mso-position-horizontal-relative:margin" wp14:anchorId="27E9A70C">
                 <v:fill o:detectmouseclick="t" type="solid" color2="aqua"/>
                 <v:stroke color="#3465a4" weight="6480" joinstyle="round" endcap="flat"/>
                 <v:textbox>
@@ -21449,7 +21634,7 @@
                 <wp:positionV relativeFrom="paragraph">
                   <wp:posOffset>-93345</wp:posOffset>
                 </wp:positionV>
-                <wp:extent cx="1680210" cy="461010"/>
+                <wp:extent cx="1680845" cy="461645"/>
                 <wp:effectExtent l="0" t="0" r="0" b="0"/>
                 <wp:wrapNone/>
                 <wp:docPr id="57" name="Text Box 33"/>
@@ -21460,7 +21645,7 @@
                       <wps:spPr>
                         <a:xfrm>
                           <a:off x="0" y="0"/>
-                          <a:ext cx="1679400" cy="460440"/>
+                          <a:ext cx="1680120" cy="461160"/>
                         </a:xfrm>
                         <a:prstGeom prst="rect">
                           <a:avLst/>
@@ -21516,7 +21701,7 @@
           </mc:Choice>
           <mc:Fallback>
             <w:pict>
-              <v:rect id="shape_0" ID="Text Box 33" path="m0,0l-2147483645,0l-2147483645,-2147483646l0,-2147483646xe" fillcolor="red" stroked="f" o:allowincell="f" style="position:absolute;margin-left:2.4pt;margin-top:-7.35pt;width:132.2pt;height:36.2pt;mso-wrap-style:square;v-text-anchor:top;mso-position-horizontal-relative:margin" wp14:anchorId="0BB0045E">
+              <v:rect id="shape_0" ID="Text Box 33" path="m0,0l-2147483645,0l-2147483645,-2147483646l0,-2147483646xe" fillcolor="red" stroked="f" o:allowincell="f" style="position:absolute;margin-left:2.4pt;margin-top:-7.35pt;width:132.25pt;height:36.25pt;mso-wrap-style:square;v-text-anchor:top;mso-position-horizontal-relative:margin" wp14:anchorId="0BB0045E">
                 <v:fill o:detectmouseclick="t" type="solid" color2="aqua"/>
                 <v:stroke color="#3465a4" weight="6480" joinstyle="round" endcap="flat"/>
                 <v:textbox>
@@ -22062,6 +22247,14 @@
               </w:rPr>
               <w:t xml:space="preserve">Throughout this project, I have learnt many new things about password based authentication and how to perform research for the production of a written report. </w:t>
             </w:r>
+            <w:r>
+              <w:rPr>
+                <w:rFonts w:cs="Arial"/>
+                <w:sz w:val="20"/>
+                <w:szCs w:val="20"/>
+              </w:rPr>
+              <w:t>I also did some programming for my project, while I didn’t learn many new things doing this programming, it was good practice.</w:t>
+            </w:r>
           </w:p>
           <w:p>
             <w:pPr>
@@ -22082,7 +22275,250 @@
                 <w:sz w:val="20"/>
                 <w:szCs w:val="20"/>
               </w:rPr>
-              <w:t xml:space="preserve">One weakness of my project was the </w:t>
+              <w:t>The weaknesses of my project include:</w:t>
+            </w:r>
+          </w:p>
+          <w:p>
+            <w:pPr>
+              <w:pStyle w:val="FormBoxText"/>
+              <w:widowControl w:val="false"/>
+              <w:numPr>
+                <w:ilvl w:val="0"/>
+                <w:numId w:val="10"/>
+              </w:numPr>
+              <w:suppressAutoHyphens w:val="true"/>
+              <w:spacing w:before="120" w:after="0"/>
+              <w:jc w:val="left"/>
+              <w:rPr>
+                <w:rFonts w:cs="Arial"/>
+                <w:sz w:val="20"/>
+                <w:szCs w:val="20"/>
+              </w:rPr>
+            </w:pPr>
+            <w:r>
+              <w:rPr>
+                <w:rFonts w:cs="Arial"/>
+                <w:sz w:val="20"/>
+                <w:szCs w:val="20"/>
+              </w:rPr>
+              <w:t>The unadequate analysis of password cracking utilising the datasets I had gathered, due to low quality hashed password data</w:t>
+            </w:r>
+          </w:p>
+          <w:p>
+            <w:pPr>
+              <w:pStyle w:val="FormBoxText"/>
+              <w:widowControl w:val="false"/>
+              <w:numPr>
+                <w:ilvl w:val="0"/>
+                <w:numId w:val="10"/>
+              </w:numPr>
+              <w:suppressAutoHyphens w:val="true"/>
+              <w:spacing w:before="120" w:after="0"/>
+              <w:jc w:val="left"/>
+              <w:rPr>
+                <w:rFonts w:cs="Arial"/>
+                <w:sz w:val="20"/>
+                <w:szCs w:val="20"/>
+              </w:rPr>
+            </w:pPr>
+            <w:r>
+              <w:rPr>
+                <w:rFonts w:cs="Arial"/>
+                <w:sz w:val="20"/>
+                <w:szCs w:val="20"/>
+              </w:rPr>
+              <w:t>Falling behind on planned timescales, resulting in a reasonably significant amount of work having to be done in a shorter amount of time near the end of the project</w:t>
+            </w:r>
+          </w:p>
+          <w:p>
+            <w:pPr>
+              <w:pStyle w:val="FormBoxText"/>
+              <w:widowControl w:val="false"/>
+              <w:suppressAutoHyphens w:val="true"/>
+              <w:spacing w:before="120" w:after="0"/>
+              <w:jc w:val="left"/>
+              <w:rPr>
+                <w:rFonts w:cs="Arial"/>
+                <w:sz w:val="20"/>
+                <w:szCs w:val="20"/>
+              </w:rPr>
+            </w:pPr>
+            <w:r>
+              <w:rPr>
+                <w:rFonts w:cs="Arial"/>
+                <w:sz w:val="20"/>
+                <w:szCs w:val="20"/>
+              </w:rPr>
+              <w:t>The strengths of my project include:</w:t>
+            </w:r>
+          </w:p>
+          <w:p>
+            <w:pPr>
+              <w:pStyle w:val="FormBoxText"/>
+              <w:widowControl w:val="false"/>
+              <w:numPr>
+                <w:ilvl w:val="0"/>
+                <w:numId w:val="11"/>
+              </w:numPr>
+              <w:suppressAutoHyphens w:val="true"/>
+              <w:spacing w:before="120" w:after="0"/>
+              <w:jc w:val="left"/>
+              <w:rPr>
+                <w:rFonts w:cs="Arial"/>
+                <w:sz w:val="20"/>
+                <w:szCs w:val="20"/>
+              </w:rPr>
+            </w:pPr>
+            <w:r>
+              <w:rPr>
+                <w:rFonts w:cs="Arial"/>
+                <w:sz w:val="20"/>
+                <w:szCs w:val="20"/>
+              </w:rPr>
+              <w:t>I produced (what I believe to be) good quality explanations of the technical steps taken for password authentication using the CHAP and SRP protocols.</w:t>
+            </w:r>
+          </w:p>
+          <w:p>
+            <w:pPr>
+              <w:pStyle w:val="FormBoxText"/>
+              <w:widowControl w:val="false"/>
+              <w:numPr>
+                <w:ilvl w:val="0"/>
+                <w:numId w:val="11"/>
+              </w:numPr>
+              <w:suppressAutoHyphens w:val="true"/>
+              <w:spacing w:before="120" w:after="0"/>
+              <w:jc w:val="left"/>
+              <w:rPr>
+                <w:rFonts w:cs="Arial"/>
+                <w:sz w:val="20"/>
+                <w:szCs w:val="20"/>
+              </w:rPr>
+            </w:pPr>
+            <w:r>
+              <w:rPr>
+                <w:rFonts w:cs="Arial"/>
+                <w:sz w:val="20"/>
+                <w:szCs w:val="20"/>
+              </w:rPr>
+              <w:t>My dataset analysis (not the password cracking analysis) gave me some insight into the password dictionaries that I had collected, and the results from this aligned with my expectations (top2bil-prob most realistic dataset, ASLM least realistic).</w:t>
+            </w:r>
+          </w:p>
+          <w:p>
+            <w:pPr>
+              <w:pStyle w:val="FormBoxText"/>
+              <w:widowControl w:val="false"/>
+              <w:suppressAutoHyphens w:val="true"/>
+              <w:spacing w:before="120" w:after="0"/>
+              <w:jc w:val="left"/>
+              <w:rPr>
+                <w:rFonts w:cs="Arial"/>
+                <w:sz w:val="20"/>
+                <w:szCs w:val="20"/>
+              </w:rPr>
+            </w:pPr>
+            <w:r>
+              <w:rPr>
+                <w:rFonts w:cs="Arial"/>
+                <w:sz w:val="20"/>
+                <w:szCs w:val="20"/>
+              </w:rPr>
+              <w:t>My planning and organisation was not particularly good, it wasnt awful but it certainly could have been better. If this was a personal project I wouldnt have done any planning or organisation as I much prefer to get straight into the work.</w:t>
+            </w:r>
+          </w:p>
+          <w:p>
+            <w:pPr>
+              <w:pStyle w:val="FormBoxText"/>
+              <w:widowControl w:val="false"/>
+              <w:suppressAutoHyphens w:val="true"/>
+              <w:spacing w:before="120" w:after="0"/>
+              <w:jc w:val="left"/>
+              <w:rPr>
+                <w:rFonts w:cs="Arial"/>
+                <w:sz w:val="20"/>
+                <w:szCs w:val="20"/>
+              </w:rPr>
+            </w:pPr>
+            <w:r>
+              <w:rPr>
+                <w:rFonts w:cs="Arial"/>
+                <w:sz w:val="20"/>
+                <w:szCs w:val="20"/>
+              </w:rPr>
+              <w:t>If I carried out this project (or a very similar one) again, I would have put more effort into sourcing higher quality data for my analysis. This could include attempting to contact authors of related works which collected the data I required to ask if they have it, and if they could share it (probably would not get far, but it would be worth a try).</w:t>
+            </w:r>
+          </w:p>
+          <w:p>
+            <w:pPr>
+              <w:pStyle w:val="FormBoxText"/>
+              <w:widowControl w:val="false"/>
+              <w:suppressAutoHyphens w:val="true"/>
+              <w:spacing w:before="120" w:after="0"/>
+              <w:jc w:val="left"/>
+              <w:rPr>
+                <w:rFonts w:cs="Arial"/>
+                <w:sz w:val="20"/>
+                <w:szCs w:val="20"/>
+              </w:rPr>
+            </w:pPr>
+            <w:r>
+              <w:rPr>
+                <w:rFonts w:cs="Arial"/>
+                <w:sz w:val="20"/>
+                <w:szCs w:val="20"/>
+              </w:rPr>
+              <w:t xml:space="preserve">If I was advising others undertaking an EPQ in cybersecurity, I would certainly advise that time management is considered to be very high priority, additionally I would </w:t>
+            </w:r>
+            <w:r>
+              <w:rPr>
+                <w:rFonts w:cs="Arial"/>
+                <w:sz w:val="20"/>
+                <w:szCs w:val="20"/>
+              </w:rPr>
+              <w:t>say that one of the most important things to do is choose a project which you personally have an interest in.</w:t>
+            </w:r>
+          </w:p>
+          <w:p>
+            <w:pPr>
+              <w:pStyle w:val="FormBoxText"/>
+              <w:widowControl w:val="false"/>
+              <w:suppressAutoHyphens w:val="true"/>
+              <w:spacing w:before="120" w:after="0"/>
+              <w:jc w:val="left"/>
+              <w:rPr>
+                <w:rFonts w:cs="Arial"/>
+                <w:sz w:val="20"/>
+                <w:szCs w:val="20"/>
+              </w:rPr>
+            </w:pPr>
+            <w:r>
+              <w:rPr>
+                <w:rFonts w:cs="Arial"/>
+                <w:sz w:val="20"/>
+                <w:szCs w:val="20"/>
+              </w:rPr>
+            </w:r>
+          </w:p>
+          <w:p>
+            <w:pPr>
+              <w:pStyle w:val="FormBoxText"/>
+              <w:widowControl w:val="false"/>
+              <w:suppressAutoHyphens w:val="true"/>
+              <w:spacing w:before="120" w:after="0"/>
+              <w:jc w:val="left"/>
+              <w:rPr>
+                <w:rFonts w:cs="Arial"/>
+                <w:sz w:val="20"/>
+                <w:szCs w:val="20"/>
+              </w:rPr>
+            </w:pPr>
+            <w:r>
+              <w:rPr>
+                <w:rFonts w:cs="Arial"/>
+                <w:sz w:val="20"/>
+                <w:szCs w:val="20"/>
+              </w:rPr>
+              <w:t>I would like to continue some of the work I started with this EPQ project in some ways, specifically the password cracking analysis, I would be continuing that as a personal project due to the fact that it didn’t work out so well during this project.</w:t>
             </w:r>
           </w:p>
         </w:tc>
@@ -22240,7 +22676,7 @@
         <w:docPartGallery w:val="Page Numbers (Bottom of Page)"/>
         <w:docPartUnique w:val="true"/>
       </w:docPartObj>
-      <w:id w:val="1385361204"/>
+      <w:id w:val="2079271624"/>
     </w:sdtPr>
     <w:sdtContent>
       <w:p>
@@ -22292,7 +22728,7 @@
         <w:docPartGallery w:val="Page Numbers (Bottom of Page)"/>
         <w:docPartUnique w:val="true"/>
       </w:docPartObj>
-      <w:id w:val="1818891416"/>
+      <w:id w:val="1714344181"/>
     </w:sdtPr>
     <w:sdtContent>
       <w:p>
@@ -22344,7 +22780,7 @@
         <w:docPartGallery w:val="Page Numbers (Bottom of Page)"/>
         <w:docPartUnique w:val="true"/>
       </w:docPartObj>
-      <w:id w:val="1534257286"/>
+      <w:id w:val="232372229"/>
     </w:sdtPr>
     <w:sdtContent>
       <w:p>
@@ -22396,7 +22832,7 @@
         <w:docPartGallery w:val="Page Numbers (Bottom of Page)"/>
         <w:docPartUnique w:val="true"/>
       </w:docPartObj>
-      <w:id w:val="1502886773"/>
+      <w:id w:val="733096091"/>
     </w:sdtPr>
     <w:sdtContent>
       <w:p>
@@ -22448,7 +22884,7 @@
         <w:docPartGallery w:val="Page Numbers (Bottom of Page)"/>
         <w:docPartUnique w:val="true"/>
       </w:docPartObj>
-      <w:id w:val="289419739"/>
+      <w:id w:val="1339620268"/>
     </w:sdtPr>
     <w:sdtContent>
       <w:p>
@@ -22500,7 +22936,7 @@
         <w:docPartGallery w:val="Page Numbers (Bottom of Page)"/>
         <w:docPartUnique w:val="true"/>
       </w:docPartObj>
-      <w:id w:val="1729455122"/>
+      <w:id w:val="1110895409"/>
     </w:sdtPr>
     <w:sdtContent>
       <w:p>
@@ -22552,7 +22988,7 @@
         <w:docPartGallery w:val="Page Numbers (Bottom of Page)"/>
         <w:docPartUnique w:val="true"/>
       </w:docPartObj>
-      <w:id w:val="1501014528"/>
+      <w:id w:val="876445384"/>
     </w:sdtPr>
     <w:sdtContent>
       <w:p>
@@ -22604,7 +23040,7 @@
         <w:docPartGallery w:val="Page Numbers (Bottom of Page)"/>
         <w:docPartUnique w:val="true"/>
       </w:docPartObj>
-      <w:id w:val="949011823"/>
+      <w:id w:val="974640824"/>
     </w:sdtPr>
     <w:sdtContent>
       <w:p>
@@ -22656,7 +23092,7 @@
         <w:docPartGallery w:val="Page Numbers (Bottom of Page)"/>
         <w:docPartUnique w:val="true"/>
       </w:docPartObj>
-      <w:id w:val="847455773"/>
+      <w:id w:val="387175679"/>
     </w:sdtPr>
     <w:sdtContent>
       <w:p>
@@ -22708,7 +23144,7 @@
         <w:docPartGallery w:val="Page Numbers (Bottom of Page)"/>
         <w:docPartUnique w:val="true"/>
       </w:docPartObj>
-      <w:id w:val="1735670475"/>
+      <w:id w:val="1682540597"/>
     </w:sdtPr>
     <w:sdtContent>
       <w:p>
@@ -22760,7 +23196,7 @@
         <w:docPartGallery w:val="Page Numbers (Bottom of Page)"/>
         <w:docPartUnique w:val="true"/>
       </w:docPartObj>
-      <w:id w:val="2089875552"/>
+      <w:id w:val="649298525"/>
     </w:sdtPr>
     <w:sdtContent>
       <w:p>
@@ -22812,7 +23248,7 @@
         <w:docPartGallery w:val="Page Numbers (Bottom of Page)"/>
         <w:docPartUnique w:val="true"/>
       </w:docPartObj>
-      <w:id w:val="2090845876"/>
+      <w:id w:val="1078903313"/>
     </w:sdtPr>
     <w:sdtContent>
       <w:p>
@@ -22835,7 +23271,7 @@
         </w:r>
         <w:r>
           <w:rPr/>
-          <w:t>13</w:t>
+          <w:t>10</w:t>
         </w:r>
         <w:r>
           <w:rPr/>
@@ -22864,7 +23300,7 @@
         <w:docPartGallery w:val="Page Numbers (Bottom of Page)"/>
         <w:docPartUnique w:val="true"/>
       </w:docPartObj>
-      <w:id w:val="2101845667"/>
+      <w:id w:val="1259407920"/>
     </w:sdtPr>
     <w:sdtContent>
       <w:p>
@@ -22916,7 +23352,7 @@
         <w:docPartGallery w:val="Page Numbers (Bottom of Page)"/>
         <w:docPartUnique w:val="true"/>
       </w:docPartObj>
-      <w:id w:val="1602843479"/>
+      <w:id w:val="1403906388"/>
     </w:sdtPr>
     <w:sdtContent>
       <w:p>
@@ -22939,7 +23375,7 @@
         </w:r>
         <w:r>
           <w:rPr/>
-          <w:t>16</w:t>
+          <w:t>14</w:t>
         </w:r>
         <w:r>
           <w:rPr/>
@@ -22970,7 +23406,7 @@
     <w:r>
       <w:rPr/>
       <w:drawing>
-        <wp:anchor behindDoc="0" distT="0" distB="0" distL="114300" distR="0" simplePos="0" locked="0" layoutInCell="0" allowOverlap="1" relativeHeight="3">
+        <wp:anchor behindDoc="1" distT="0" distB="0" distL="114300" distR="0" simplePos="0" locked="0" layoutInCell="0" allowOverlap="1" relativeHeight="3">
           <wp:simplePos x="0" y="0"/>
           <wp:positionH relativeFrom="margin">
             <wp:align>right</wp:align>
@@ -23038,7 +23474,7 @@
     <w:r>
       <w:rPr/>
       <w:drawing>
-        <wp:anchor behindDoc="0" distT="0" distB="0" distL="114300" distR="114300" simplePos="0" locked="0" layoutInCell="0" allowOverlap="1" relativeHeight="25">
+        <wp:anchor behindDoc="1" distT="0" distB="0" distL="114300" distR="114300" simplePos="0" locked="0" layoutInCell="0" allowOverlap="1" relativeHeight="25">
           <wp:simplePos x="0" y="0"/>
           <wp:positionH relativeFrom="column">
             <wp:posOffset>5213350</wp:posOffset>
@@ -23097,7 +23533,7 @@
     <w:r>
       <w:rPr/>
       <w:drawing>
-        <wp:anchor behindDoc="0" distT="0" distB="0" distL="114300" distR="0" simplePos="0" locked="0" layoutInCell="0" allowOverlap="1" relativeHeight="8">
+        <wp:anchor behindDoc="1" distT="0" distB="0" distL="114300" distR="0" simplePos="0" locked="0" layoutInCell="0" allowOverlap="1" relativeHeight="8">
           <wp:simplePos x="0" y="0"/>
           <wp:positionH relativeFrom="margin">
             <wp:align>right</wp:align>
@@ -23165,7 +23601,7 @@
     <w:r>
       <w:rPr/>
       <w:drawing>
-        <wp:anchor behindDoc="0" distT="0" distB="0" distL="114300" distR="114300" simplePos="0" locked="0" layoutInCell="0" allowOverlap="1" relativeHeight="23">
+        <wp:anchor behindDoc="1" distT="0" distB="0" distL="114300" distR="114300" simplePos="0" locked="0" layoutInCell="0" allowOverlap="1" relativeHeight="23">
           <wp:simplePos x="0" y="0"/>
           <wp:positionH relativeFrom="column">
             <wp:posOffset>5213350</wp:posOffset>
@@ -23224,7 +23660,7 @@
     <w:r>
       <w:rPr/>
       <w:drawing>
-        <wp:anchor behindDoc="0" distT="0" distB="0" distL="114300" distR="0" simplePos="0" locked="0" layoutInCell="0" allowOverlap="1" relativeHeight="15">
+        <wp:anchor behindDoc="1" distT="0" distB="0" distL="114300" distR="0" simplePos="0" locked="0" layoutInCell="0" allowOverlap="1" relativeHeight="15">
           <wp:simplePos x="0" y="0"/>
           <wp:positionH relativeFrom="margin">
             <wp:align>right</wp:align>
@@ -23292,7 +23728,7 @@
     <w:r>
       <w:rPr/>
       <w:drawing>
-        <wp:anchor behindDoc="0" distT="0" distB="0" distL="114300" distR="114300" simplePos="0" locked="0" layoutInCell="0" allowOverlap="1" relativeHeight="16">
+        <wp:anchor behindDoc="1" distT="0" distB="0" distL="114300" distR="114300" simplePos="0" locked="0" layoutInCell="0" allowOverlap="1" relativeHeight="16">
           <wp:simplePos x="0" y="0"/>
           <wp:positionH relativeFrom="column">
             <wp:posOffset>5213350</wp:posOffset>
@@ -23351,7 +23787,7 @@
     <w:r>
       <w:rPr/>
       <w:drawing>
-        <wp:anchor behindDoc="0" distT="0" distB="0" distL="114300" distR="114300" simplePos="0" locked="0" layoutInCell="0" allowOverlap="1" relativeHeight="2">
+        <wp:anchor behindDoc="1" distT="0" distB="0" distL="114300" distR="114300" simplePos="0" locked="0" layoutInCell="0" allowOverlap="1" relativeHeight="2">
           <wp:simplePos x="0" y="0"/>
           <wp:positionH relativeFrom="column">
             <wp:posOffset>5213350</wp:posOffset>
@@ -23410,7 +23846,7 @@
     <w:r>
       <w:rPr/>
       <w:drawing>
-        <wp:anchor behindDoc="0" distT="0" distB="0" distL="114300" distR="114300" simplePos="0" locked="0" layoutInCell="0" allowOverlap="1" relativeHeight="4">
+        <wp:anchor behindDoc="1" distT="0" distB="0" distL="114300" distR="114300" simplePos="0" locked="0" layoutInCell="0" allowOverlap="1" relativeHeight="4">
           <wp:simplePos x="0" y="0"/>
           <wp:positionH relativeFrom="column">
             <wp:posOffset>5213350</wp:posOffset>
@@ -23469,7 +23905,7 @@
     <w:r>
       <w:rPr/>
       <w:drawing>
-        <wp:anchor behindDoc="0" distT="0" distB="0" distL="114300" distR="114300" simplePos="0" locked="0" layoutInCell="0" allowOverlap="1" relativeHeight="5">
+        <wp:anchor behindDoc="1" distT="0" distB="0" distL="114300" distR="114300" simplePos="0" locked="0" layoutInCell="0" allowOverlap="1" relativeHeight="5">
           <wp:simplePos x="0" y="0"/>
           <wp:positionH relativeFrom="column">
             <wp:posOffset>5213350</wp:posOffset>
@@ -23528,7 +23964,7 @@
     <w:r>
       <w:rPr/>
       <w:drawing>
-        <wp:anchor behindDoc="0" distT="0" distB="0" distL="114300" distR="114300" simplePos="0" locked="0" layoutInCell="0" allowOverlap="1" relativeHeight="6">
+        <wp:anchor behindDoc="1" distT="0" distB="0" distL="114300" distR="114300" simplePos="0" locked="0" layoutInCell="0" allowOverlap="1" relativeHeight="6">
           <wp:simplePos x="0" y="0"/>
           <wp:positionH relativeFrom="column">
             <wp:posOffset>5213350</wp:posOffset>
@@ -23587,7 +24023,7 @@
     <w:r>
       <w:rPr/>
       <w:drawing>
-        <wp:anchor behindDoc="0" distT="0" distB="0" distL="114300" distR="114300" simplePos="0" locked="0" layoutInCell="0" allowOverlap="1" relativeHeight="14">
+        <wp:anchor behindDoc="1" distT="0" distB="0" distL="114300" distR="114300" simplePos="0" locked="0" layoutInCell="0" allowOverlap="1" relativeHeight="10">
           <wp:simplePos x="0" y="0"/>
           <wp:positionH relativeFrom="column">
             <wp:posOffset>5213350</wp:posOffset>
@@ -23646,7 +24082,7 @@
     <w:r>
       <w:rPr/>
       <w:drawing>
-        <wp:anchor behindDoc="0" distT="0" distB="0" distL="114300" distR="0" simplePos="0" locked="0" layoutInCell="0" allowOverlap="1" relativeHeight="21">
+        <wp:anchor behindDoc="1" distT="0" distB="0" distL="114300" distR="0" simplePos="0" locked="0" layoutInCell="0" allowOverlap="1" relativeHeight="21">
           <wp:simplePos x="0" y="0"/>
           <wp:positionH relativeFrom="margin">
             <wp:align>right</wp:align>
@@ -23714,7 +24150,7 @@
     <w:r>
       <w:rPr/>
       <w:drawing>
-        <wp:anchor behindDoc="0" distT="0" distB="0" distL="114300" distR="114300" simplePos="0" locked="0" layoutInCell="0" allowOverlap="1" relativeHeight="22">
+        <wp:anchor behindDoc="1" distT="0" distB="0" distL="114300" distR="114300" simplePos="0" locked="0" layoutInCell="0" allowOverlap="1" relativeHeight="22">
           <wp:simplePos x="0" y="0"/>
           <wp:positionH relativeFrom="column">
             <wp:posOffset>5213350</wp:posOffset>
@@ -23773,7 +24209,7 @@
     <w:r>
       <w:rPr/>
       <w:drawing>
-        <wp:anchor behindDoc="0" distT="0" distB="0" distL="114300" distR="114300" simplePos="0" locked="0" layoutInCell="0" allowOverlap="1" relativeHeight="11">
+        <wp:anchor behindDoc="1" distT="0" distB="0" distL="114300" distR="114300" simplePos="0" locked="0" layoutInCell="0" allowOverlap="1" relativeHeight="13">
           <wp:simplePos x="0" y="0"/>
           <wp:positionH relativeFrom="column">
             <wp:posOffset>5213350</wp:posOffset>
@@ -25033,6 +25469,280 @@
   <w:abstractNum w:abstractNumId="10">
     <w:lvl w:ilvl="0">
       <w:start w:val="1"/>
+      <w:numFmt w:val="bullet"/>
+      <w:lvlText w:val=""/>
+      <w:lvlJc w:val="left"/>
+      <w:pPr>
+        <w:tabs>
+          <w:tab w:val="num" w:pos="720"/>
+        </w:tabs>
+        <w:ind w:left="720" w:hanging="360"/>
+      </w:pPr>
+      <w:rPr>
+        <w:rFonts w:ascii="Symbol" w:hAnsi="Symbol" w:cs="Symbol" w:hint="default"/>
+      </w:rPr>
+    </w:lvl>
+    <w:lvl w:ilvl="1">
+      <w:start w:val="1"/>
+      <w:numFmt w:val="bullet"/>
+      <w:lvlText w:val="◦"/>
+      <w:lvlJc w:val="left"/>
+      <w:pPr>
+        <w:tabs>
+          <w:tab w:val="num" w:pos="1080"/>
+        </w:tabs>
+        <w:ind w:left="1080" w:hanging="360"/>
+      </w:pPr>
+      <w:rPr>
+        <w:rFonts w:ascii="OpenSymbol" w:hAnsi="OpenSymbol" w:cs="OpenSymbol" w:hint="default"/>
+      </w:rPr>
+    </w:lvl>
+    <w:lvl w:ilvl="2">
+      <w:start w:val="1"/>
+      <w:numFmt w:val="bullet"/>
+      <w:lvlText w:val="▪"/>
+      <w:lvlJc w:val="left"/>
+      <w:pPr>
+        <w:tabs>
+          <w:tab w:val="num" w:pos="1440"/>
+        </w:tabs>
+        <w:ind w:left="1440" w:hanging="360"/>
+      </w:pPr>
+      <w:rPr>
+        <w:rFonts w:ascii="OpenSymbol" w:hAnsi="OpenSymbol" w:cs="OpenSymbol" w:hint="default"/>
+      </w:rPr>
+    </w:lvl>
+    <w:lvl w:ilvl="3">
+      <w:start w:val="1"/>
+      <w:numFmt w:val="bullet"/>
+      <w:lvlText w:val=""/>
+      <w:lvlJc w:val="left"/>
+      <w:pPr>
+        <w:tabs>
+          <w:tab w:val="num" w:pos="1800"/>
+        </w:tabs>
+        <w:ind w:left="1800" w:hanging="360"/>
+      </w:pPr>
+      <w:rPr>
+        <w:rFonts w:ascii="Symbol" w:hAnsi="Symbol" w:cs="Symbol" w:hint="default"/>
+      </w:rPr>
+    </w:lvl>
+    <w:lvl w:ilvl="4">
+      <w:start w:val="1"/>
+      <w:numFmt w:val="bullet"/>
+      <w:lvlText w:val="◦"/>
+      <w:lvlJc w:val="left"/>
+      <w:pPr>
+        <w:tabs>
+          <w:tab w:val="num" w:pos="2160"/>
+        </w:tabs>
+        <w:ind w:left="2160" w:hanging="360"/>
+      </w:pPr>
+      <w:rPr>
+        <w:rFonts w:ascii="OpenSymbol" w:hAnsi="OpenSymbol" w:cs="OpenSymbol" w:hint="default"/>
+      </w:rPr>
+    </w:lvl>
+    <w:lvl w:ilvl="5">
+      <w:start w:val="1"/>
+      <w:numFmt w:val="bullet"/>
+      <w:lvlText w:val="▪"/>
+      <w:lvlJc w:val="left"/>
+      <w:pPr>
+        <w:tabs>
+          <w:tab w:val="num" w:pos="2520"/>
+        </w:tabs>
+        <w:ind w:left="2520" w:hanging="360"/>
+      </w:pPr>
+      <w:rPr>
+        <w:rFonts w:ascii="OpenSymbol" w:hAnsi="OpenSymbol" w:cs="OpenSymbol" w:hint="default"/>
+      </w:rPr>
+    </w:lvl>
+    <w:lvl w:ilvl="6">
+      <w:start w:val="1"/>
+      <w:numFmt w:val="bullet"/>
+      <w:lvlText w:val=""/>
+      <w:lvlJc w:val="left"/>
+      <w:pPr>
+        <w:tabs>
+          <w:tab w:val="num" w:pos="2880"/>
+        </w:tabs>
+        <w:ind w:left="2880" w:hanging="360"/>
+      </w:pPr>
+      <w:rPr>
+        <w:rFonts w:ascii="Symbol" w:hAnsi="Symbol" w:cs="Symbol" w:hint="default"/>
+      </w:rPr>
+    </w:lvl>
+    <w:lvl w:ilvl="7">
+      <w:start w:val="1"/>
+      <w:numFmt w:val="bullet"/>
+      <w:lvlText w:val="◦"/>
+      <w:lvlJc w:val="left"/>
+      <w:pPr>
+        <w:tabs>
+          <w:tab w:val="num" w:pos="3240"/>
+        </w:tabs>
+        <w:ind w:left="3240" w:hanging="360"/>
+      </w:pPr>
+      <w:rPr>
+        <w:rFonts w:ascii="OpenSymbol" w:hAnsi="OpenSymbol" w:cs="OpenSymbol" w:hint="default"/>
+      </w:rPr>
+    </w:lvl>
+    <w:lvl w:ilvl="8">
+      <w:start w:val="1"/>
+      <w:numFmt w:val="bullet"/>
+      <w:lvlText w:val="▪"/>
+      <w:lvlJc w:val="left"/>
+      <w:pPr>
+        <w:tabs>
+          <w:tab w:val="num" w:pos="3600"/>
+        </w:tabs>
+        <w:ind w:left="3600" w:hanging="360"/>
+      </w:pPr>
+      <w:rPr>
+        <w:rFonts w:ascii="OpenSymbol" w:hAnsi="OpenSymbol" w:cs="OpenSymbol" w:hint="default"/>
+      </w:rPr>
+    </w:lvl>
+  </w:abstractNum>
+  <w:abstractNum w:abstractNumId="11">
+    <w:lvl w:ilvl="0">
+      <w:start w:val="1"/>
+      <w:numFmt w:val="bullet"/>
+      <w:lvlText w:val=""/>
+      <w:lvlJc w:val="left"/>
+      <w:pPr>
+        <w:tabs>
+          <w:tab w:val="num" w:pos="720"/>
+        </w:tabs>
+        <w:ind w:left="720" w:hanging="360"/>
+      </w:pPr>
+      <w:rPr>
+        <w:rFonts w:ascii="Symbol" w:hAnsi="Symbol" w:cs="Symbol" w:hint="default"/>
+      </w:rPr>
+    </w:lvl>
+    <w:lvl w:ilvl="1">
+      <w:start w:val="1"/>
+      <w:numFmt w:val="bullet"/>
+      <w:lvlText w:val="◦"/>
+      <w:lvlJc w:val="left"/>
+      <w:pPr>
+        <w:tabs>
+          <w:tab w:val="num" w:pos="1080"/>
+        </w:tabs>
+        <w:ind w:left="1080" w:hanging="360"/>
+      </w:pPr>
+      <w:rPr>
+        <w:rFonts w:ascii="OpenSymbol" w:hAnsi="OpenSymbol" w:cs="OpenSymbol" w:hint="default"/>
+      </w:rPr>
+    </w:lvl>
+    <w:lvl w:ilvl="2">
+      <w:start w:val="1"/>
+      <w:numFmt w:val="bullet"/>
+      <w:lvlText w:val="▪"/>
+      <w:lvlJc w:val="left"/>
+      <w:pPr>
+        <w:tabs>
+          <w:tab w:val="num" w:pos="1440"/>
+        </w:tabs>
+        <w:ind w:left="1440" w:hanging="360"/>
+      </w:pPr>
+      <w:rPr>
+        <w:rFonts w:ascii="OpenSymbol" w:hAnsi="OpenSymbol" w:cs="OpenSymbol" w:hint="default"/>
+      </w:rPr>
+    </w:lvl>
+    <w:lvl w:ilvl="3">
+      <w:start w:val="1"/>
+      <w:numFmt w:val="bullet"/>
+      <w:lvlText w:val=""/>
+      <w:lvlJc w:val="left"/>
+      <w:pPr>
+        <w:tabs>
+          <w:tab w:val="num" w:pos="1800"/>
+        </w:tabs>
+        <w:ind w:left="1800" w:hanging="360"/>
+      </w:pPr>
+      <w:rPr>
+        <w:rFonts w:ascii="Symbol" w:hAnsi="Symbol" w:cs="Symbol" w:hint="default"/>
+      </w:rPr>
+    </w:lvl>
+    <w:lvl w:ilvl="4">
+      <w:start w:val="1"/>
+      <w:numFmt w:val="bullet"/>
+      <w:lvlText w:val="◦"/>
+      <w:lvlJc w:val="left"/>
+      <w:pPr>
+        <w:tabs>
+          <w:tab w:val="num" w:pos="2160"/>
+        </w:tabs>
+        <w:ind w:left="2160" w:hanging="360"/>
+      </w:pPr>
+      <w:rPr>
+        <w:rFonts w:ascii="OpenSymbol" w:hAnsi="OpenSymbol" w:cs="OpenSymbol" w:hint="default"/>
+      </w:rPr>
+    </w:lvl>
+    <w:lvl w:ilvl="5">
+      <w:start w:val="1"/>
+      <w:numFmt w:val="bullet"/>
+      <w:lvlText w:val="▪"/>
+      <w:lvlJc w:val="left"/>
+      <w:pPr>
+        <w:tabs>
+          <w:tab w:val="num" w:pos="2520"/>
+        </w:tabs>
+        <w:ind w:left="2520" w:hanging="360"/>
+      </w:pPr>
+      <w:rPr>
+        <w:rFonts w:ascii="OpenSymbol" w:hAnsi="OpenSymbol" w:cs="OpenSymbol" w:hint="default"/>
+      </w:rPr>
+    </w:lvl>
+    <w:lvl w:ilvl="6">
+      <w:start w:val="1"/>
+      <w:numFmt w:val="bullet"/>
+      <w:lvlText w:val=""/>
+      <w:lvlJc w:val="left"/>
+      <w:pPr>
+        <w:tabs>
+          <w:tab w:val="num" w:pos="2880"/>
+        </w:tabs>
+        <w:ind w:left="2880" w:hanging="360"/>
+      </w:pPr>
+      <w:rPr>
+        <w:rFonts w:ascii="Symbol" w:hAnsi="Symbol" w:cs="Symbol" w:hint="default"/>
+      </w:rPr>
+    </w:lvl>
+    <w:lvl w:ilvl="7">
+      <w:start w:val="1"/>
+      <w:numFmt w:val="bullet"/>
+      <w:lvlText w:val="◦"/>
+      <w:lvlJc w:val="left"/>
+      <w:pPr>
+        <w:tabs>
+          <w:tab w:val="num" w:pos="3240"/>
+        </w:tabs>
+        <w:ind w:left="3240" w:hanging="360"/>
+      </w:pPr>
+      <w:rPr>
+        <w:rFonts w:ascii="OpenSymbol" w:hAnsi="OpenSymbol" w:cs="OpenSymbol" w:hint="default"/>
+      </w:rPr>
+    </w:lvl>
+    <w:lvl w:ilvl="8">
+      <w:start w:val="1"/>
+      <w:numFmt w:val="bullet"/>
+      <w:lvlText w:val="▪"/>
+      <w:lvlJc w:val="left"/>
+      <w:pPr>
+        <w:tabs>
+          <w:tab w:val="num" w:pos="3600"/>
+        </w:tabs>
+        <w:ind w:left="3600" w:hanging="360"/>
+      </w:pPr>
+      <w:rPr>
+        <w:rFonts w:ascii="OpenSymbol" w:hAnsi="OpenSymbol" w:cs="OpenSymbol" w:hint="default"/>
+      </w:rPr>
+    </w:lvl>
+  </w:abstractNum>
+  <w:abstractNum w:abstractNumId="12">
+    <w:lvl w:ilvl="0">
+      <w:start w:val="1"/>
       <w:numFmt w:val="none"/>
       <w:suff w:val="nothing"/>
       <w:lvlText w:val=""/>
@@ -25178,6 +25888,12 @@
   </w:num>
   <w:num w:numId="10">
     <w:abstractNumId w:val="10"/>
+  </w:num>
+  <w:num w:numId="11">
+    <w:abstractNumId w:val="11"/>
+  </w:num>
+  <w:num w:numId="12">
+    <w:abstractNumId w:val="12"/>
   </w:num>
 </w:numbering>
 </file>

</xml_diff>